<commit_message>
minor fix homework.docx flow control
</commit_message>
<xml_diff>
--- a/PHP Basics August 2014/Lectures/03_PHP Flow Control/3. PHP-Flow-Control-Homework.docx
+++ b/PHP Basics August 2014/Lectures/03_PHP Flow Control/3. PHP-Flow-Control-Homework.docx
@@ -1,6 +1,6 @@
 
 <file path=word/document.xml><?xml version="1.0" encoding="utf-8"?>
-<w:document xmlns:wpc="http://schemas.microsoft.com/office/word/2010/wordprocessingCanvas" xmlns:mc="http://schemas.openxmlformats.org/markup-compatibility/2006" xmlns:o="urn:schemas-microsoft-com:office:office" xmlns:r="http://schemas.openxmlformats.org/officeDocument/2006/relationships" xmlns:m="http://schemas.openxmlformats.org/officeDocument/2006/math" xmlns:v="urn:schemas-microsoft-com:vml" xmlns:wp14="http://schemas.microsoft.com/office/word/2010/wordprocessingDrawing" xmlns:wp="http://schemas.openxmlformats.org/drawingml/2006/wordprocessingDrawing" xmlns:w10="urn:schemas-microsoft-com:office:word" xmlns:w="http://schemas.openxmlformats.org/wordprocessingml/2006/main" xmlns:w14="http://schemas.microsoft.com/office/word/2010/wordml" xmlns:w15="http://schemas.microsoft.com/office/word/2012/wordml" xmlns:wpg="http://schemas.microsoft.com/office/word/2010/wordprocessingGroup" xmlns:wpi="http://schemas.microsoft.com/office/word/2010/wordprocessingInk" xmlns:wne="http://schemas.microsoft.com/office/word/2006/wordml" xmlns:wps="http://schemas.microsoft.com/office/word/2010/wordprocessingShape" mc:Ignorable="w14 w15 wp14">
+<w:document xmlns:wpc="http://schemas.microsoft.com/office/word/2010/wordprocessingCanvas" xmlns:mc="http://schemas.openxmlformats.org/markup-compatibility/2006" xmlns:o="urn:schemas-microsoft-com:office:office" xmlns:r="http://schemas.openxmlformats.org/officeDocument/2006/relationships" xmlns:m="http://schemas.openxmlformats.org/officeDocument/2006/math" xmlns:v="urn:schemas-microsoft-com:vml" xmlns:wp14="http://schemas.microsoft.com/office/word/2010/wordprocessingDrawing" xmlns:wp="http://schemas.openxmlformats.org/drawingml/2006/wordprocessingDrawing" xmlns:w10="urn:schemas-microsoft-com:office:word" xmlns:w="http://schemas.openxmlformats.org/wordprocessingml/2006/main" xmlns:w14="http://schemas.microsoft.com/office/word/2010/wordml" xmlns:wpg="http://schemas.microsoft.com/office/word/2010/wordprocessingGroup" xmlns:wpi="http://schemas.microsoft.com/office/word/2010/wordprocessingInk" xmlns:wne="http://schemas.microsoft.com/office/word/2006/wordml" xmlns:wps="http://schemas.microsoft.com/office/word/2010/wordprocessingShape" mc:Ignorable="w14 wp14">
   <w:body>
     <w:p>
       <w:pPr>
@@ -16,8 +16,10 @@
         <w:t xml:space="preserve"> </w:t>
       </w:r>
       <w:r>
-        <w:t>Syntax</w:t>
-      </w:r>
+        <w:t>Flow Control</w:t>
+      </w:r>
+      <w:bookmarkStart w:id="0" w:name="_GoBack"/>
+      <w:bookmarkEnd w:id="0"/>
     </w:p>
     <w:p>
       <w:r>
@@ -32,7 +34,7 @@
       <w:r>
         <w:t xml:space="preserve">homework assignments from the </w:t>
       </w:r>
-      <w:hyperlink r:id="rId8" w:history="1">
+      <w:hyperlink r:id="rId9" w:history="1">
         <w:r>
           <w:rPr>
             <w:rStyle w:val="Hyperlink"/>
@@ -185,7 +187,13 @@
         <w:t>number</w:t>
       </w:r>
       <w:r>
-        <w:t xml:space="preserve"> (from 0</w:t>
+        <w:t xml:space="preserve"> (</w:t>
+      </w:r>
+      <w:r>
+        <w:t xml:space="preserve">even numbers </w:t>
+      </w:r>
+      <w:r>
+        <w:t>from 0</w:t>
       </w:r>
       <w:r>
         <w:t xml:space="preserve"> to 100</w:t>
@@ -351,10 +359,10 @@
                   <v:path o:extrusionok="f" gradientshapeok="t" o:connecttype="rect"/>
                   <o:lock v:ext="edit" aspectratio="t"/>
                 </v:shapetype>
-                <v:shape id="_x0000_i1032" type="#_x0000_t75" style="width:96.45pt;height:246.55pt" o:ole="">
-                  <v:imagedata r:id="rId9" o:title=""/>
+                <v:shape id="_x0000_i1025" type="#_x0000_t75" style="width:96.3pt;height:246.5pt" o:ole="">
+                  <v:imagedata r:id="rId10" o:title=""/>
                 </v:shape>
-                <o:OLEObject Type="Embed" ProgID="PBrush" ShapeID="_x0000_i1032" DrawAspect="Content" ObjectID="_1469889607" r:id="rId10"/>
+                <o:OLEObject Type="Embed" ProgID="PBrush" ShapeID="_x0000_i1025" DrawAspect="Content" ObjectID="_1469906998" r:id="rId11"/>
               </w:object>
             </w:r>
           </w:p>
@@ -649,8 +657,8 @@
                 <w:noProof/>
               </w:rPr>
               <w:pict>
-                <v:shape id="_x0000_i1025" type="#_x0000_t75" style="width:229.6pt;height:25.15pt">
-                  <v:imagedata r:id="rId11" o:title="02_input1"/>
+                <v:shape id="_x0000_i1026" type="#_x0000_t75" style="width:229.7pt;height:25.2pt">
+                  <v:imagedata r:id="rId12" o:title="02_input1"/>
                 </v:shape>
               </w:pict>
             </w:r>
@@ -690,7 +698,7 @@
                           </pic:cNvPicPr>
                         </pic:nvPicPr>
                         <pic:blipFill>
-                          <a:blip r:embed="rId12">
+                          <a:blip r:embed="rId13">
                             <a:extLst>
                               <a:ext uri="{28A0092B-C50C-407E-A947-70E740481C1C}">
                                 <a14:useLocalDpi xmlns:a14="http://schemas.microsoft.com/office/drawing/2010/main" val="0"/>
@@ -1093,8 +1101,8 @@
                 <w:noProof/>
               </w:rPr>
               <w:pict>
-                <v:shape id="_x0000_i1026" type="#_x0000_t75" style="width:298.85pt;height:31.25pt">
-                  <v:imagedata r:id="rId13" o:title="03_input1"/>
+                <v:shape id="_x0000_i1027" type="#_x0000_t75" style="width:299.05pt;height:31.35pt">
+                  <v:imagedata r:id="rId14" o:title="03_input1"/>
                 </v:shape>
               </w:pict>
             </w:r>
@@ -1160,7 +1168,7 @@
                           </pic:cNvPicPr>
                         </pic:nvPicPr>
                         <pic:blipFill>
-                          <a:blip r:embed="rId14">
+                          <a:blip r:embed="rId15">
                             <a:extLst>
                               <a:ext uri="{28A0092B-C50C-407E-A947-70E740481C1C}">
                                 <a14:useLocalDpi xmlns:a14="http://schemas.microsoft.com/office/drawing/2010/main" val="0"/>
@@ -1510,8 +1518,8 @@
                 <w:noProof/>
               </w:rPr>
               <w:pict>
-                <v:shape id="_x0000_i1027" type="#_x0000_t75" style="width:385.15pt;height:41.45pt">
-                  <v:imagedata r:id="rId15" o:title="04_output1"/>
+                <v:shape id="_x0000_i1028" type="#_x0000_t75" style="width:385.2pt;height:41.5pt">
+                  <v:imagedata r:id="rId16" o:title="04_output1"/>
                 </v:shape>
               </w:pict>
             </w:r>
@@ -1573,8 +1581,8 @@
                 <w:noProof/>
               </w:rPr>
               <w:pict>
-                <v:shape id="_x0000_i1028" type="#_x0000_t75" style="width:479.55pt;height:163.7pt">
-                  <v:imagedata r:id="rId16" o:title="04_input2"/>
+                <v:shape id="_x0000_i1029" type="#_x0000_t75" style="width:479.25pt;height:163.45pt">
+                  <v:imagedata r:id="rId17" o:title="04_input2"/>
                 </v:shape>
               </w:pict>
             </w:r>
@@ -1814,8 +1822,8 @@
                 <w:noProof/>
               </w:rPr>
               <w:pict>
-                <v:shape id="_x0000_i1029" type="#_x0000_t75" style="width:299.55pt;height:132.45pt">
-                  <v:imagedata r:id="rId17" o:title="05_output1"/>
+                <v:shape id="_x0000_i1030" type="#_x0000_t75" style="width:299.5pt;height:132.5pt">
+                  <v:imagedata r:id="rId18" o:title="05_output1"/>
                 </v:shape>
               </w:pict>
             </w:r>
@@ -2067,7 +2075,7 @@
       </w:r>
       <w:r>
         <w:rPr>
-          <w:rFonts w:ascii="Consolas" w:hAnsi="Consolas" w:cs="Consolas"/>
+          <w:rFonts w:cs="Consolas"/>
           <w:b/>
           <w:noProof/>
         </w:rPr>
@@ -2170,8 +2178,8 @@
                 <w:noProof/>
               </w:rPr>
               <w:pict>
-                <v:shape id="_x0000_i1030" type="#_x0000_t75" style="width:493.8pt;height:35.3pt">
-                  <v:imagedata r:id="rId18" o:title="6-output"/>
+                <v:shape id="_x0000_i1031" type="#_x0000_t75" style="width:493.85pt;height:35.35pt">
+                  <v:imagedata r:id="rId19" o:title="6-output"/>
                 </v:shape>
               </w:pict>
             </w:r>
@@ -2235,7 +2243,7 @@
                 <w:noProof/>
               </w:rPr>
               <w:drawing>
-                <wp:inline distT="0" distB="0" distL="0" distR="0" wp14:anchorId="5815B28D" wp14:editId="536FACB5">
+                <wp:inline distT="0" distB="0" distL="0" distR="0" wp14:anchorId="2E626DB1" wp14:editId="1116FE2A">
                   <wp:extent cx="6280030" cy="408717"/>
                   <wp:effectExtent l="0" t="0" r="0" b="0"/>
                   <wp:docPr id="32" name="Picture 32" descr="C:\Users\Mitko\AppData\Local\Microsoft\Windows\INetCache\Content.Word\6-output-reverse.png"/>
@@ -2252,7 +2260,7 @@
                           </pic:cNvPicPr>
                         </pic:nvPicPr>
                         <pic:blipFill>
-                          <a:blip r:embed="rId19">
+                          <a:blip r:embed="rId20">
                             <a:extLst>
                               <a:ext uri="{28A0092B-C50C-407E-A947-70E740481C1C}">
                                 <a14:useLocalDpi xmlns:a14="http://schemas.microsoft.com/office/drawing/2010/main" val="0"/>
@@ -2328,8 +2336,8 @@
                 <w:noProof/>
               </w:rPr>
               <w:pict>
-                <v:shape id="_x0000_i1031" type="#_x0000_t75" style="width:493.8pt;height:31.9pt">
-                  <v:imagedata r:id="rId20" o:title="6-output-split"/>
+                <v:shape id="_x0000_i1032" type="#_x0000_t75" style="width:493.85pt;height:31.8pt">
+                  <v:imagedata r:id="rId21" o:title="6-output-split"/>
                 </v:shape>
               </w:pict>
             </w:r>
@@ -2393,7 +2401,7 @@
                 <w:noProof/>
               </w:rPr>
               <w:drawing>
-                <wp:inline distT="0" distB="0" distL="0" distR="0" wp14:anchorId="7E41724B" wp14:editId="2FCA9F95">
+                <wp:inline distT="0" distB="0" distL="0" distR="0" wp14:anchorId="3A214316" wp14:editId="291774D1">
                   <wp:extent cx="6303899" cy="419252"/>
                   <wp:effectExtent l="0" t="0" r="1905" b="0"/>
                   <wp:docPr id="33" name="Picture 33" descr="C:\Users\Mitko\AppData\Local\Microsoft\Windows\INetCache\Content.Word\6-output-hash.png"/>
@@ -2410,7 +2418,7 @@
                           </pic:cNvPicPr>
                         </pic:nvPicPr>
                         <pic:blipFill>
-                          <a:blip r:embed="rId21">
+                          <a:blip r:embed="rId22">
                             <a:extLst>
                               <a:ext uri="{28A0092B-C50C-407E-A947-70E740481C1C}">
                                 <a14:useLocalDpi xmlns:a14="http://schemas.microsoft.com/office/drawing/2010/main" val="0"/>
@@ -2501,7 +2509,7 @@
                 <w:noProof/>
               </w:rPr>
               <w:drawing>
-                <wp:inline distT="0" distB="0" distL="0" distR="0" wp14:anchorId="0B58E608" wp14:editId="6C7D7EA5">
+                <wp:inline distT="0" distB="0" distL="0" distR="0" wp14:anchorId="03E936E5" wp14:editId="24EB8ED0">
                   <wp:extent cx="6288656" cy="409279"/>
                   <wp:effectExtent l="0" t="0" r="0" b="0"/>
                   <wp:docPr id="34" name="Picture 34" descr="C:\Users\Mitko\AppData\Local\Microsoft\Windows\INetCache\Content.Word\6-output-shuffle.png"/>
@@ -2518,7 +2526,7 @@
                           </pic:cNvPicPr>
                         </pic:nvPicPr>
                         <pic:blipFill>
-                          <a:blip r:embed="rId22">
+                          <a:blip r:embed="rId23">
                             <a:extLst>
                               <a:ext uri="{28A0092B-C50C-407E-A947-70E740481C1C}">
                                 <a14:useLocalDpi xmlns:a14="http://schemas.microsoft.com/office/drawing/2010/main" val="0"/>
@@ -2554,12 +2562,470 @@
       </w:tr>
     </w:tbl>
     <w:p>
-      <w:bookmarkStart w:id="0" w:name="_GoBack"/>
-      <w:bookmarkEnd w:id="0"/>
+      <w:pPr>
+        <w:pStyle w:val="Heading2"/>
+      </w:pPr>
+      <w:r>
+        <w:t>** Student Sorting</w:t>
+      </w:r>
     </w:p>
+    <w:p>
+      <w:r>
+        <w:t xml:space="preserve">Write a PHP </w:t>
+      </w:r>
+      <w:r>
+        <w:rPr>
+          <w:noProof/>
+        </w:rPr>
+        <w:t xml:space="preserve">program </w:t>
+      </w:r>
+      <w:r>
+        <w:rPr>
+          <w:b/>
+          <w:noProof/>
+        </w:rPr>
+        <w:t>StudentSorting.php</w:t>
+      </w:r>
+      <w:r>
+        <w:rPr>
+          <w:noProof/>
+        </w:rPr>
+        <w:t xml:space="preserve"> that</w:t>
+      </w:r>
+      <w:r>
+        <w:t xml:space="preserve"> receives data about several students</w:t>
+      </w:r>
+      <w:r>
+        <w:t xml:space="preserve"> from an </w:t>
+      </w:r>
+      <w:r>
+        <w:rPr>
+          <w:b/>
+        </w:rPr>
+        <w:t>input form</w:t>
+      </w:r>
+      <w:r>
+        <w:t xml:space="preserve"> (</w:t>
+      </w:r>
+      <w:r>
+        <w:rPr>
+          <w:b/>
+        </w:rPr>
+        <w:t>first name</w:t>
+      </w:r>
+      <w:r>
+        <w:t xml:space="preserve">, </w:t>
+      </w:r>
+      <w:r>
+        <w:rPr>
+          <w:b/>
+        </w:rPr>
+        <w:t>last name</w:t>
+      </w:r>
+      <w:r>
+        <w:t xml:space="preserve">, </w:t>
+      </w:r>
+      <w:r>
+        <w:rPr>
+          <w:b/>
+        </w:rPr>
+        <w:t>email</w:t>
+      </w:r>
+      <w:r>
+        <w:t xml:space="preserve"> and </w:t>
+      </w:r>
+      <w:r>
+        <w:rPr>
+          <w:b/>
+        </w:rPr>
+        <w:t>grade</w:t>
+      </w:r>
+      <w:r>
+        <w:t xml:space="preserve">) and prints it as an HTML table. The user should be able to dynamically </w:t>
+      </w:r>
+      <w:r>
+        <w:rPr>
+          <w:b/>
+        </w:rPr>
+        <w:t>add</w:t>
+      </w:r>
+      <w:r>
+        <w:t>/</w:t>
+      </w:r>
+      <w:r>
+        <w:rPr>
+          <w:b/>
+        </w:rPr>
+        <w:t>remove</w:t>
+      </w:r>
+      <w:r>
+        <w:t xml:space="preserve"> entries via </w:t>
+      </w:r>
+      <w:proofErr w:type="gramStart"/>
+      <w:r>
+        <w:t xml:space="preserve">the </w:t>
+      </w:r>
+      <w:r>
+        <w:rPr>
+          <w:b/>
+        </w:rPr>
+        <w:t>+</w:t>
+      </w:r>
+      <w:r>
+        <w:t>/</w:t>
+      </w:r>
+      <w:r>
+        <w:rPr>
+          <w:b/>
+        </w:rPr>
+        <w:t>-</w:t>
+      </w:r>
+      <w:proofErr w:type="gramEnd"/>
+      <w:r>
+        <w:t xml:space="preserve"> buttons. The data can be sorted by 4 criteria:</w:t>
+      </w:r>
+      <w:r>
+        <w:t xml:space="preserve"> </w:t>
+      </w:r>
+      <w:r>
+        <w:t xml:space="preserve"> </w:t>
+      </w:r>
+      <w:r>
+        <w:rPr>
+          <w:b/>
+        </w:rPr>
+        <w:t>First name</w:t>
+      </w:r>
+      <w:r>
+        <w:t xml:space="preserve">, </w:t>
+      </w:r>
+      <w:proofErr w:type="gramStart"/>
+      <w:r>
+        <w:rPr>
+          <w:b/>
+        </w:rPr>
+        <w:t>Last</w:t>
+      </w:r>
+      <w:proofErr w:type="gramEnd"/>
+      <w:r>
+        <w:rPr>
+          <w:b/>
+        </w:rPr>
+        <w:t xml:space="preserve"> name</w:t>
+      </w:r>
+      <w:r>
+        <w:t xml:space="preserve">, </w:t>
+      </w:r>
+      <w:r>
+        <w:rPr>
+          <w:b/>
+        </w:rPr>
+        <w:t>Email</w:t>
+      </w:r>
+      <w:r>
+        <w:t xml:space="preserve"> </w:t>
+      </w:r>
+      <w:r>
+        <w:t>and</w:t>
+      </w:r>
+      <w:r>
+        <w:rPr>
+          <w:b/>
+        </w:rPr>
+        <w:t xml:space="preserve"> Exam score</w:t>
+      </w:r>
+      <w:r>
+        <w:t xml:space="preserve">. The sorting can be done in </w:t>
+      </w:r>
+      <w:r>
+        <w:rPr>
+          <w:b/>
+        </w:rPr>
+        <w:t>ascending</w:t>
+      </w:r>
+      <w:r>
+        <w:t>/</w:t>
+      </w:r>
+      <w:r>
+        <w:rPr>
+          <w:b/>
+        </w:rPr>
+        <w:t>descending</w:t>
+      </w:r>
+      <w:r>
+        <w:t xml:space="preserve"> order. The result should be printed as a table. The average exam score should be printed on the last row.</w:t>
+      </w:r>
+      <w:r>
+        <w:t xml:space="preserve"> </w:t>
+      </w:r>
+      <w:r>
+        <w:t xml:space="preserve">(See the example below.) Styling the page is </w:t>
+      </w:r>
+      <w:r>
+        <w:rPr>
+          <w:i/>
+        </w:rPr>
+        <w:t>optional</w:t>
+      </w:r>
+      <w:r>
+        <w:t>. Semantic HTML is required.</w:t>
+      </w:r>
+      <w:r>
+        <w:t xml:space="preserve"> (Hint: Use objects to store the data.)</w:t>
+      </w:r>
+    </w:p>
+    <w:p>
+      <w:r>
+        <w:br w:type="page"/>
+      </w:r>
+    </w:p>
+    <w:tbl>
+      <w:tblPr>
+        <w:tblStyle w:val="TableGrid"/>
+        <w:tblW w:w="0" w:type="auto"/>
+        <w:tblInd w:w="108" w:type="dxa"/>
+        <w:tblCellMar>
+          <w:top w:w="57" w:type="dxa"/>
+          <w:left w:w="85" w:type="dxa"/>
+          <w:bottom w:w="57" w:type="dxa"/>
+          <w:right w:w="85" w:type="dxa"/>
+        </w:tblCellMar>
+        <w:tblLook w:val="04A0" w:firstRow="1" w:lastRow="0" w:firstColumn="1" w:lastColumn="0" w:noHBand="0" w:noVBand="1"/>
+      </w:tblPr>
+      <w:tblGrid>
+        <w:gridCol w:w="7"/>
+        <w:gridCol w:w="10462"/>
+        <w:gridCol w:w="28"/>
+      </w:tblGrid>
+      <w:tr>
+        <w:trPr>
+          <w:gridBefore w:val="1"/>
+        </w:trPr>
+        <w:tc>
+          <w:tcPr>
+            <w:tcW w:w="10497" w:type="dxa"/>
+            <w:gridSpan w:val="2"/>
+            <w:shd w:val="clear" w:color="auto" w:fill="D9D9D9" w:themeFill="background1" w:themeFillShade="D9"/>
+          </w:tcPr>
+          <w:p>
+            <w:pPr>
+              <w:jc w:val="center"/>
+              <w:rPr>
+                <w:b/>
+              </w:rPr>
+            </w:pPr>
+            <w:r>
+              <w:rPr>
+                <w:b/>
+              </w:rPr>
+              <w:lastRenderedPageBreak/>
+              <w:t>Form</w:t>
+            </w:r>
+          </w:p>
+        </w:tc>
+      </w:tr>
+      <w:tr>
+        <w:trPr>
+          <w:gridBefore w:val="1"/>
+        </w:trPr>
+        <w:tc>
+          <w:tcPr>
+            <w:tcW w:w="10497" w:type="dxa"/>
+            <w:gridSpan w:val="2"/>
+          </w:tcPr>
+          <w:p>
+            <w:pPr>
+              <w:rPr>
+                <w:rFonts w:ascii="Consolas" w:hAnsi="Consolas" w:cs="Consolas"/>
+                <w:noProof/>
+              </w:rPr>
+            </w:pPr>
+            <w:r>
+              <w:rPr>
+                <w:rFonts w:ascii="Consolas" w:hAnsi="Consolas" w:cs="Consolas"/>
+                <w:noProof/>
+              </w:rPr>
+              <w:drawing>
+                <wp:inline distT="0" distB="0" distL="0" distR="0" wp14:anchorId="48CD7EAE" wp14:editId="0E81B860">
+                  <wp:extent cx="6626225" cy="2613025"/>
+                  <wp:effectExtent l="0" t="0" r="3175" b="0"/>
+                  <wp:docPr id="14" name="Picture 14"/>
+                  <wp:cNvGraphicFramePr>
+                    <a:graphicFrameLocks xmlns:a="http://schemas.openxmlformats.org/drawingml/2006/main" noChangeAspect="1"/>
+                  </wp:cNvGraphicFramePr>
+                  <a:graphic xmlns:a="http://schemas.openxmlformats.org/drawingml/2006/main">
+                    <a:graphicData uri="http://schemas.openxmlformats.org/drawingml/2006/picture">
+                      <pic:pic xmlns:pic="http://schemas.openxmlformats.org/drawingml/2006/picture">
+                        <pic:nvPicPr>
+                          <pic:cNvPr id="0" name="StudentSorting.png"/>
+                          <pic:cNvPicPr/>
+                        </pic:nvPicPr>
+                        <pic:blipFill>
+                          <a:blip r:embed="rId24">
+                            <a:extLst>
+                              <a:ext uri="{28A0092B-C50C-407E-A947-70E740481C1C}">
+                                <a14:useLocalDpi xmlns:a14="http://schemas.microsoft.com/office/drawing/2010/main" val="0"/>
+                              </a:ext>
+                            </a:extLst>
+                          </a:blip>
+                          <a:stretch>
+                            <a:fillRect/>
+                          </a:stretch>
+                        </pic:blipFill>
+                        <pic:spPr>
+                          <a:xfrm>
+                            <a:off x="0" y="0"/>
+                            <a:ext cx="6626225" cy="2613025"/>
+                          </a:xfrm>
+                          <a:prstGeom prst="rect">
+                            <a:avLst/>
+                          </a:prstGeom>
+                        </pic:spPr>
+                      </pic:pic>
+                    </a:graphicData>
+                  </a:graphic>
+                </wp:inline>
+              </w:drawing>
+            </w:r>
+          </w:p>
+          <w:p>
+            <w:pPr>
+              <w:rPr>
+                <w:rFonts w:ascii="Consolas" w:hAnsi="Consolas" w:cs="Consolas"/>
+                <w:noProof/>
+              </w:rPr>
+            </w:pPr>
+          </w:p>
+        </w:tc>
+      </w:tr>
+      <w:tr>
+        <w:tblPrEx>
+          <w:tblCellMar>
+            <w:top w:w="0" w:type="dxa"/>
+            <w:left w:w="108" w:type="dxa"/>
+            <w:bottom w:w="0" w:type="dxa"/>
+            <w:right w:w="108" w:type="dxa"/>
+          </w:tblCellMar>
+        </w:tblPrEx>
+        <w:trPr>
+          <w:gridAfter w:val="1"/>
+          <w:wAfter w:w="23" w:type="dxa"/>
+          <w:trHeight w:val="432"/>
+        </w:trPr>
+        <w:tc>
+          <w:tcPr>
+            <w:tcW w:w="10497" w:type="dxa"/>
+            <w:gridSpan w:val="2"/>
+            <w:shd w:val="clear" w:color="auto" w:fill="D9D9D9" w:themeFill="background1" w:themeFillShade="D9"/>
+            <w:vAlign w:val="center"/>
+          </w:tcPr>
+          <w:p>
+            <w:pPr>
+              <w:spacing w:line="276" w:lineRule="auto"/>
+              <w:jc w:val="center"/>
+              <w:rPr>
+                <w:b/>
+              </w:rPr>
+            </w:pPr>
+            <w:r>
+              <w:rPr>
+                <w:b/>
+              </w:rPr>
+              <w:t>Result</w:t>
+            </w:r>
+          </w:p>
+        </w:tc>
+      </w:tr>
+      <w:tr>
+        <w:tblPrEx>
+          <w:tblCellMar>
+            <w:top w:w="0" w:type="dxa"/>
+            <w:left w:w="108" w:type="dxa"/>
+            <w:bottom w:w="0" w:type="dxa"/>
+            <w:right w:w="108" w:type="dxa"/>
+          </w:tblCellMar>
+        </w:tblPrEx>
+        <w:trPr>
+          <w:gridAfter w:val="1"/>
+          <w:wAfter w:w="23" w:type="dxa"/>
+        </w:trPr>
+        <w:tc>
+          <w:tcPr>
+            <w:tcW w:w="10497" w:type="dxa"/>
+            <w:gridSpan w:val="2"/>
+          </w:tcPr>
+          <w:p>
+            <w:pPr>
+              <w:jc w:val="center"/>
+              <w:rPr>
+                <w:rFonts w:ascii="Consolas" w:hAnsi="Consolas" w:cs="Consolas"/>
+                <w:noProof/>
+              </w:rPr>
+            </w:pPr>
+            <w:r>
+              <w:rPr>
+                <w:rFonts w:ascii="Consolas" w:hAnsi="Consolas" w:cs="Consolas"/>
+                <w:noProof/>
+              </w:rPr>
+              <w:drawing>
+                <wp:inline distT="0" distB="0" distL="0" distR="0" wp14:anchorId="218AE237" wp14:editId="68151951">
+                  <wp:extent cx="4175185" cy="1269140"/>
+                  <wp:effectExtent l="0" t="0" r="0" b="7620"/>
+                  <wp:docPr id="29" name="Picture 29"/>
+                  <wp:cNvGraphicFramePr>
+                    <a:graphicFrameLocks xmlns:a="http://schemas.openxmlformats.org/drawingml/2006/main" noChangeAspect="1"/>
+                  </wp:cNvGraphicFramePr>
+                  <a:graphic xmlns:a="http://schemas.openxmlformats.org/drawingml/2006/main">
+                    <a:graphicData uri="http://schemas.openxmlformats.org/drawingml/2006/picture">
+                      <pic:pic xmlns:pic="http://schemas.openxmlformats.org/drawingml/2006/picture">
+                        <pic:nvPicPr>
+                          <pic:cNvPr id="0" name="Untitled.png"/>
+                          <pic:cNvPicPr/>
+                        </pic:nvPicPr>
+                        <pic:blipFill>
+                          <a:blip r:embed="rId25">
+                            <a:extLst>
+                              <a:ext uri="{28A0092B-C50C-407E-A947-70E740481C1C}">
+                                <a14:useLocalDpi xmlns:a14="http://schemas.microsoft.com/office/drawing/2010/main" val="0"/>
+                              </a:ext>
+                            </a:extLst>
+                          </a:blip>
+                          <a:stretch>
+                            <a:fillRect/>
+                          </a:stretch>
+                        </pic:blipFill>
+                        <pic:spPr>
+                          <a:xfrm>
+                            <a:off x="0" y="0"/>
+                            <a:ext cx="4191512" cy="1274103"/>
+                          </a:xfrm>
+                          <a:prstGeom prst="rect">
+                            <a:avLst/>
+                          </a:prstGeom>
+                        </pic:spPr>
+                      </pic:pic>
+                    </a:graphicData>
+                  </a:graphic>
+                </wp:inline>
+              </w:drawing>
+            </w:r>
+          </w:p>
+          <w:p>
+            <w:pPr>
+              <w:rPr>
+                <w:rFonts w:ascii="Consolas" w:hAnsi="Consolas" w:cs="Consolas"/>
+                <w:noProof/>
+              </w:rPr>
+            </w:pPr>
+          </w:p>
+        </w:tc>
+      </w:tr>
+    </w:tbl>
+    <w:p/>
+    <w:p/>
     <w:sectPr>
-      <w:headerReference w:type="default" r:id="rId23"/>
-      <w:footerReference w:type="default" r:id="rId24"/>
+      <w:headerReference w:type="default" r:id="rId26"/>
+      <w:footerReference w:type="default" r:id="rId27"/>
       <w:pgSz w:w="11909" w:h="16834" w:code="9"/>
       <w:pgMar w:top="567" w:right="737" w:bottom="1077" w:left="737" w:header="567" w:footer="432" w:gutter="0"/>
       <w:cols w:space="720"/>
@@ -2570,7 +3036,7 @@
 </file>
 
 <file path=word/endnotes.xml><?xml version="1.0" encoding="utf-8"?>
-<w:endnotes xmlns:wpc="http://schemas.microsoft.com/office/word/2010/wordprocessingCanvas" xmlns:mc="http://schemas.openxmlformats.org/markup-compatibility/2006" xmlns:o="urn:schemas-microsoft-com:office:office" xmlns:r="http://schemas.openxmlformats.org/officeDocument/2006/relationships" xmlns:m="http://schemas.openxmlformats.org/officeDocument/2006/math" xmlns:v="urn:schemas-microsoft-com:vml" xmlns:wp14="http://schemas.microsoft.com/office/word/2010/wordprocessingDrawing" xmlns:wp="http://schemas.openxmlformats.org/drawingml/2006/wordprocessingDrawing" xmlns:w10="urn:schemas-microsoft-com:office:word" xmlns:w="http://schemas.openxmlformats.org/wordprocessingml/2006/main" xmlns:w14="http://schemas.microsoft.com/office/word/2010/wordml" xmlns:w15="http://schemas.microsoft.com/office/word/2012/wordml" xmlns:wpg="http://schemas.microsoft.com/office/word/2010/wordprocessingGroup" xmlns:wpi="http://schemas.microsoft.com/office/word/2010/wordprocessingInk" xmlns:wne="http://schemas.microsoft.com/office/word/2006/wordml" xmlns:wps="http://schemas.microsoft.com/office/word/2010/wordprocessingShape" mc:Ignorable="w14 w15 wp14">
+<w:endnotes xmlns:wpc="http://schemas.microsoft.com/office/word/2010/wordprocessingCanvas" xmlns:mc="http://schemas.openxmlformats.org/markup-compatibility/2006" xmlns:o="urn:schemas-microsoft-com:office:office" xmlns:r="http://schemas.openxmlformats.org/officeDocument/2006/relationships" xmlns:m="http://schemas.openxmlformats.org/officeDocument/2006/math" xmlns:v="urn:schemas-microsoft-com:vml" xmlns:wp14="http://schemas.microsoft.com/office/word/2010/wordprocessingDrawing" xmlns:wp="http://schemas.openxmlformats.org/drawingml/2006/wordprocessingDrawing" xmlns:w10="urn:schemas-microsoft-com:office:word" xmlns:w="http://schemas.openxmlformats.org/wordprocessingml/2006/main" xmlns:w14="http://schemas.microsoft.com/office/word/2010/wordml" xmlns:wpg="http://schemas.microsoft.com/office/word/2010/wordprocessingGroup" xmlns:wpi="http://schemas.microsoft.com/office/word/2010/wordprocessingInk" xmlns:wne="http://schemas.microsoft.com/office/word/2006/wordml" xmlns:wps="http://schemas.microsoft.com/office/word/2010/wordprocessingShape" mc:Ignorable="w14 wp14">
   <w:endnote w:type="separator" w:id="-1">
     <w:p>
       <w:pPr>
@@ -2595,7 +3061,7 @@
 </file>
 
 <file path=word/footer1.xml><?xml version="1.0" encoding="utf-8"?>
-<w:ftr xmlns:wpc="http://schemas.microsoft.com/office/word/2010/wordprocessingCanvas" xmlns:mc="http://schemas.openxmlformats.org/markup-compatibility/2006" xmlns:o="urn:schemas-microsoft-com:office:office" xmlns:r="http://schemas.openxmlformats.org/officeDocument/2006/relationships" xmlns:m="http://schemas.openxmlformats.org/officeDocument/2006/math" xmlns:v="urn:schemas-microsoft-com:vml" xmlns:wp14="http://schemas.microsoft.com/office/word/2010/wordprocessingDrawing" xmlns:wp="http://schemas.openxmlformats.org/drawingml/2006/wordprocessingDrawing" xmlns:w10="urn:schemas-microsoft-com:office:word" xmlns:w="http://schemas.openxmlformats.org/wordprocessingml/2006/main" xmlns:w14="http://schemas.microsoft.com/office/word/2010/wordml" xmlns:w15="http://schemas.microsoft.com/office/word/2012/wordml" xmlns:wpg="http://schemas.microsoft.com/office/word/2010/wordprocessingGroup" xmlns:wpi="http://schemas.microsoft.com/office/word/2010/wordprocessingInk" xmlns:wne="http://schemas.microsoft.com/office/word/2006/wordml" xmlns:wps="http://schemas.microsoft.com/office/word/2010/wordprocessingShape" mc:Ignorable="w14 w15 wp14">
+<w:ftr xmlns:wpc="http://schemas.microsoft.com/office/word/2010/wordprocessingCanvas" xmlns:mc="http://schemas.openxmlformats.org/markup-compatibility/2006" xmlns:o="urn:schemas-microsoft-com:office:office" xmlns:r="http://schemas.openxmlformats.org/officeDocument/2006/relationships" xmlns:m="http://schemas.openxmlformats.org/officeDocument/2006/math" xmlns:v="urn:schemas-microsoft-com:vml" xmlns:wp14="http://schemas.microsoft.com/office/word/2010/wordprocessingDrawing" xmlns:wp="http://schemas.openxmlformats.org/drawingml/2006/wordprocessingDrawing" xmlns:w10="urn:schemas-microsoft-com:office:word" xmlns:w="http://schemas.openxmlformats.org/wordprocessingml/2006/main" xmlns:w14="http://schemas.microsoft.com/office/word/2010/wordml" xmlns:wpg="http://schemas.microsoft.com/office/word/2010/wordprocessingGroup" xmlns:wpi="http://schemas.microsoft.com/office/word/2010/wordprocessingInk" xmlns:wne="http://schemas.microsoft.com/office/word/2006/wordml" xmlns:wps="http://schemas.microsoft.com/office/word/2010/wordprocessingShape" mc:Ignorable="w14 wp14">
   <w:p>
     <w:pPr>
       <w:pStyle w:val="Footer"/>
@@ -2686,7 +3152,7 @@
             </wp:anchor>
           </w:drawing>
         </mc:Choice>
-        <mc:Fallback>
+        <mc:Fallback xmlns:w15="http://schemas.microsoft.com/office/word/2012/wordml">
           <w:pict>
             <v:shapetype w14:anchorId="5B5B93FE" id="_x0000_t202" coordsize="21600,21600" o:spt="202" path="m,l,21600r21600,l21600,xe">
               <v:stroke joinstyle="miter"/>
@@ -2811,7 +3277,7 @@
                               <w:sz w:val="18"/>
                               <w:szCs w:val="18"/>
                             </w:rPr>
-                            <w:t>3</w:t>
+                            <w:t>1</w:t>
                           </w:r>
                           <w:r>
                             <w:rPr>
@@ -2854,7 +3320,7 @@
                               <w:sz w:val="18"/>
                               <w:szCs w:val="18"/>
                             </w:rPr>
-                            <w:t>3</w:t>
+                            <w:t>4</w:t>
                           </w:r>
                           <w:r>
                             <w:rPr>
@@ -2886,7 +3352,11 @@
         </mc:Choice>
         <mc:Fallback>
           <w:pict>
-            <v:shape w14:anchorId="133A435A" id="Text Box 3" o:spid="_x0000_s1027" type="#_x0000_t202" style="position:absolute;margin-left:446.5pt;margin-top:33.55pt;width:70.9pt;height:15.95pt;z-index:251663360;visibility:visible;mso-wrap-style:square;mso-width-percent:0;mso-height-percent:0;mso-wrap-distance-left:9pt;mso-wrap-distance-top:0;mso-wrap-distance-right:9pt;mso-wrap-distance-bottom:0;mso-position-horizontal:absolute;mso-position-horizontal-relative:text;mso-position-vertical:absolute;mso-position-vertical-relative:text;mso-width-percent:0;mso-height-percent:0;mso-width-relative:margin;mso-height-relative:margin;v-text-anchor:middle" o:gfxdata="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" filled="f" stroked="f" strokeweight=".5pt">
+            <v:shapetype id="_x0000_t202" coordsize="21600,21600" o:spt="202" path="m,l,21600r21600,l21600,xe">
+              <v:stroke joinstyle="miter"/>
+              <v:path gradientshapeok="t" o:connecttype="rect"/>
+            </v:shapetype>
+            <v:shape id="Text Box 3" o:spid="_x0000_s1027" type="#_x0000_t202" style="position:absolute;margin-left:446.5pt;margin-top:33.55pt;width:70.9pt;height:15.95pt;z-index:251663360;visibility:visible;mso-wrap-style:square;mso-width-percent:0;mso-height-percent:0;mso-wrap-distance-left:9pt;mso-wrap-distance-top:0;mso-wrap-distance-right:9pt;mso-wrap-distance-bottom:0;mso-position-horizontal:absolute;mso-position-horizontal-relative:text;mso-position-vertical:absolute;mso-position-vertical-relative:text;mso-width-percent:0;mso-height-percent:0;mso-width-relative:margin;mso-height-relative:margin;v-text-anchor:middle" o:gfxdata="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" filled="f" stroked="f" strokeweight=".5pt">
               <v:textbox inset="0,0,0,0">
                 <w:txbxContent>
                   <w:p>
@@ -2932,7 +3402,7 @@
                         <w:sz w:val="18"/>
                         <w:szCs w:val="18"/>
                       </w:rPr>
-                      <w:t>3</w:t>
+                      <w:t>1</w:t>
                     </w:r>
                     <w:r>
                       <w:rPr>
@@ -2975,7 +3445,7 @@
                         <w:sz w:val="18"/>
                         <w:szCs w:val="18"/>
                       </w:rPr>
-                      <w:t>3</w:t>
+                      <w:t>4</w:t>
                     </w:r>
                     <w:r>
                       <w:rPr>
@@ -3636,7 +4106,7 @@
             </wp:anchor>
           </w:drawing>
         </mc:Choice>
-        <mc:Fallback>
+        <mc:Fallback xmlns:w15="http://schemas.microsoft.com/office/word/2012/wordml">
           <w:pict>
             <v:shape w14:anchorId="6F6B1A79" id="Text Box 17" o:spid="_x0000_s1028" type="#_x0000_t202" style="position:absolute;margin-left:124.2pt;margin-top:13.9pt;width:396.3pt;height:40.45pt;z-index:251659264;visibility:visible;mso-wrap-style:square;mso-width-percent:0;mso-height-percent:0;mso-wrap-distance-left:9pt;mso-wrap-distance-top:3.6pt;mso-wrap-distance-right:9pt;mso-wrap-distance-bottom:3.6pt;mso-position-horizontal:absolute;mso-position-horizontal-relative:text;mso-position-vertical:absolute;mso-position-vertical-relative:text;mso-width-percent:0;mso-height-percent:0;mso-width-relative:margin;mso-height-relative:margin;v-text-anchor:top" o:gfxdata="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" filled="f" stroked="f">
               <v:textbox inset=".5mm,1.2mm,.5mm,.5mm">
@@ -3726,7 +4196,7 @@
                           <wp:extent cx="200025" cy="200025"/>
                           <wp:effectExtent l="0" t="0" r="9525" b="9525"/>
                           <wp:docPr id="10" name="Picture 10" title="Software University">
-                            <a:hlinkClick xmlns:a="http://schemas.openxmlformats.org/drawingml/2006/main" r:id="rId3"/>
+                            <a:hlinkClick xmlns:a="http://schemas.openxmlformats.org/drawingml/2006/main" r:id="rId24"/>
                           </wp:docPr>
                           <wp:cNvGraphicFramePr/>
                           <a:graphic xmlns:a="http://schemas.openxmlformats.org/drawingml/2006/main">
@@ -3734,12 +4204,12 @@
                               <pic:pic xmlns:pic="http://schemas.openxmlformats.org/drawingml/2006/picture">
                                 <pic:nvPicPr>
                                   <pic:cNvPr id="93" name="Picture 3" title="Software University">
-                                    <a:hlinkClick r:id="rId3"/>
+                                    <a:hlinkClick r:id="rId24"/>
                                   </pic:cNvPr>
                                   <pic:cNvPicPr/>
                                 </pic:nvPicPr>
                                 <pic:blipFill>
-                                  <a:blip r:embed="rId4"/>
+                                  <a:blip r:embed="rId25"/>
                                   <a:stretch>
                                     <a:fillRect/>
                                   </a:stretch>
@@ -3777,7 +4247,7 @@
                           <wp:extent cx="200025" cy="200025"/>
                           <wp:effectExtent l="0" t="0" r="9525" b="9525"/>
                           <wp:docPr id="11" name="Picture 11" title="Software University Foundation">
-                            <a:hlinkClick xmlns:a="http://schemas.openxmlformats.org/drawingml/2006/main" r:id="rId1"/>
+                            <a:hlinkClick xmlns:a="http://schemas.openxmlformats.org/drawingml/2006/main" r:id="rId26"/>
                           </wp:docPr>
                           <wp:cNvGraphicFramePr/>
                           <a:graphic xmlns:a="http://schemas.openxmlformats.org/drawingml/2006/main">
@@ -3785,12 +4255,12 @@
                               <pic:pic xmlns:pic="http://schemas.openxmlformats.org/drawingml/2006/picture">
                                 <pic:nvPicPr>
                                   <pic:cNvPr id="94" name="Picture 4" title="Software University Foundation">
-                                    <a:hlinkClick r:id="rId22"/>
+                                    <a:hlinkClick r:id="rId26"/>
                                   </pic:cNvPr>
                                   <pic:cNvPicPr/>
                                 </pic:nvPicPr>
                                 <pic:blipFill>
-                                  <a:blip r:embed="rId5"/>
+                                  <a:blip r:embed="rId27"/>
                                   <a:stretch>
                                     <a:fillRect/>
                                   </a:stretch>
@@ -3828,7 +4298,7 @@
                           <wp:extent cx="200025" cy="200025"/>
                           <wp:effectExtent l="0" t="0" r="9525" b="9525"/>
                           <wp:docPr id="15" name="Picture 15" title="Software University @ Facebook">
-                            <a:hlinkClick xmlns:a="http://schemas.openxmlformats.org/drawingml/2006/main" r:id="rId6"/>
+                            <a:hlinkClick xmlns:a="http://schemas.openxmlformats.org/drawingml/2006/main" r:id="rId28"/>
                           </wp:docPr>
                           <wp:cNvGraphicFramePr/>
                           <a:graphic xmlns:a="http://schemas.openxmlformats.org/drawingml/2006/main">
@@ -3836,12 +4306,12 @@
                               <pic:pic xmlns:pic="http://schemas.openxmlformats.org/drawingml/2006/picture">
                                 <pic:nvPicPr>
                                   <pic:cNvPr id="95" name="Picture 11" title="Software University @ Facebook">
-                                    <a:hlinkClick r:id="rId6"/>
+                                    <a:hlinkClick r:id="rId28"/>
                                   </pic:cNvPr>
                                   <pic:cNvPicPr/>
                                 </pic:nvPicPr>
                                 <pic:blipFill>
-                                  <a:blip r:embed="rId7"/>
+                                  <a:blip r:embed="rId29"/>
                                   <a:stretch>
                                     <a:fillRect/>
                                   </a:stretch>
@@ -3879,7 +4349,7 @@
                           <wp:extent cx="200025" cy="200025"/>
                           <wp:effectExtent l="0" t="0" r="9525" b="9525"/>
                           <wp:docPr id="16" name="Picture 16" title="Software University @ Twitter">
-                            <a:hlinkClick xmlns:a="http://schemas.openxmlformats.org/drawingml/2006/main" r:id="rId8"/>
+                            <a:hlinkClick xmlns:a="http://schemas.openxmlformats.org/drawingml/2006/main" r:id="rId30"/>
                           </wp:docPr>
                           <wp:cNvGraphicFramePr/>
                           <a:graphic xmlns:a="http://schemas.openxmlformats.org/drawingml/2006/main">
@@ -3887,12 +4357,12 @@
                               <pic:pic xmlns:pic="http://schemas.openxmlformats.org/drawingml/2006/picture">
                                 <pic:nvPicPr>
                                   <pic:cNvPr id="96" name="Picture 16" title="Software University @ Twitter">
-                                    <a:hlinkClick r:id="rId8"/>
+                                    <a:hlinkClick r:id="rId30"/>
                                   </pic:cNvPr>
                                   <pic:cNvPicPr/>
                                 </pic:nvPicPr>
                                 <pic:blipFill>
-                                  <a:blip r:embed="rId9"/>
+                                  <a:blip r:embed="rId31"/>
                                   <a:stretch>
                                     <a:fillRect/>
                                   </a:stretch>
@@ -3930,7 +4400,7 @@
                           <wp:extent cx="200025" cy="200025"/>
                           <wp:effectExtent l="0" t="0" r="9525" b="9525"/>
                           <wp:docPr id="18" name="Picture 18" title="Software University @ YouTube">
-                            <a:hlinkClick xmlns:a="http://schemas.openxmlformats.org/drawingml/2006/main" r:id="rId10"/>
+                            <a:hlinkClick xmlns:a="http://schemas.openxmlformats.org/drawingml/2006/main" r:id="rId32"/>
                           </wp:docPr>
                           <wp:cNvGraphicFramePr/>
                           <a:graphic xmlns:a="http://schemas.openxmlformats.org/drawingml/2006/main">
@@ -3938,12 +4408,12 @@
                               <pic:pic xmlns:pic="http://schemas.openxmlformats.org/drawingml/2006/picture">
                                 <pic:nvPicPr>
                                   <pic:cNvPr id="97" name="Picture 23" title="Software University @ YouTube">
-                                    <a:hlinkClick r:id="rId10"/>
+                                    <a:hlinkClick r:id="rId32"/>
                                   </pic:cNvPr>
                                   <pic:cNvPicPr/>
                                 </pic:nvPicPr>
                                 <pic:blipFill>
-                                  <a:blip r:embed="rId11"/>
+                                  <a:blip r:embed="rId33"/>
                                   <a:stretch>
                                     <a:fillRect/>
                                   </a:stretch>
@@ -3981,7 +4451,7 @@
                           <wp:extent cx="200025" cy="200025"/>
                           <wp:effectExtent l="0" t="0" r="9525" b="9525"/>
                           <wp:docPr id="19" name="Picture 19" title="Software University @ Google+">
-                            <a:hlinkClick xmlns:a="http://schemas.openxmlformats.org/drawingml/2006/main" r:id="rId12"/>
+                            <a:hlinkClick xmlns:a="http://schemas.openxmlformats.org/drawingml/2006/main" r:id="rId34"/>
                           </wp:docPr>
                           <wp:cNvGraphicFramePr/>
                           <a:graphic xmlns:a="http://schemas.openxmlformats.org/drawingml/2006/main">
@@ -3989,12 +4459,12 @@
                               <pic:pic xmlns:pic="http://schemas.openxmlformats.org/drawingml/2006/picture">
                                 <pic:nvPicPr>
                                   <pic:cNvPr id="98" name="Picture 25" title="Software University @ Google+">
-                                    <a:hlinkClick r:id="rId12"/>
+                                    <a:hlinkClick r:id="rId34"/>
                                   </pic:cNvPr>
                                   <pic:cNvPicPr/>
                                 </pic:nvPicPr>
                                 <pic:blipFill>
-                                  <a:blip r:embed="rId13"/>
+                                  <a:blip r:embed="rId35"/>
                                   <a:stretch>
                                     <a:fillRect/>
                                   </a:stretch>
@@ -4032,7 +4502,7 @@
                           <wp:extent cx="200025" cy="200025"/>
                           <wp:effectExtent l="0" t="0" r="9525" b="9525"/>
                           <wp:docPr id="20" name="Picture 20" title="Software University @ LinkedIn">
-                            <a:hlinkClick xmlns:a="http://schemas.openxmlformats.org/drawingml/2006/main" r:id="rId14"/>
+                            <a:hlinkClick xmlns:a="http://schemas.openxmlformats.org/drawingml/2006/main" r:id="rId36"/>
                           </wp:docPr>
                           <wp:cNvGraphicFramePr/>
                           <a:graphic xmlns:a="http://schemas.openxmlformats.org/drawingml/2006/main">
@@ -4040,12 +4510,12 @@
                               <pic:pic xmlns:pic="http://schemas.openxmlformats.org/drawingml/2006/picture">
                                 <pic:nvPicPr>
                                   <pic:cNvPr id="99" name="Picture 27" title="Software University @ LinkedIn">
-                                    <a:hlinkClick r:id="rId14"/>
+                                    <a:hlinkClick r:id="rId36"/>
                                   </pic:cNvPr>
                                   <pic:cNvPicPr/>
                                 </pic:nvPicPr>
                                 <pic:blipFill>
-                                  <a:blip r:embed="rId15"/>
+                                  <a:blip r:embed="rId37"/>
                                   <a:stretch>
                                     <a:fillRect/>
                                   </a:stretch>
@@ -4083,7 +4553,7 @@
                           <wp:extent cx="200025" cy="200025"/>
                           <wp:effectExtent l="0" t="0" r="9525" b="9525"/>
                           <wp:docPr id="21" name="Picture 21" title="Software University @ SlideShare">
-                            <a:hlinkClick xmlns:a="http://schemas.openxmlformats.org/drawingml/2006/main" r:id="rId16"/>
+                            <a:hlinkClick xmlns:a="http://schemas.openxmlformats.org/drawingml/2006/main" r:id="rId38"/>
                           </wp:docPr>
                           <wp:cNvGraphicFramePr/>
                           <a:graphic xmlns:a="http://schemas.openxmlformats.org/drawingml/2006/main">
@@ -4091,12 +4561,12 @@
                               <pic:pic xmlns:pic="http://schemas.openxmlformats.org/drawingml/2006/picture">
                                 <pic:nvPicPr>
                                   <pic:cNvPr id="101" name="Picture 99" title="Software University @ SlideShare">
-                                    <a:hlinkClick r:id="rId16"/>
+                                    <a:hlinkClick r:id="rId38"/>
                                   </pic:cNvPr>
                                   <pic:cNvPicPr/>
                                 </pic:nvPicPr>
                                 <pic:blipFill>
-                                  <a:blip r:embed="rId17"/>
+                                  <a:blip r:embed="rId39"/>
                                   <a:stretch>
                                     <a:fillRect/>
                                   </a:stretch>
@@ -4134,7 +4604,7 @@
                           <wp:extent cx="200025" cy="200025"/>
                           <wp:effectExtent l="0" t="0" r="9525" b="9525"/>
                           <wp:docPr id="22" name="Picture 22" title="Software University @ GitHub">
-                            <a:hlinkClick xmlns:a="http://schemas.openxmlformats.org/drawingml/2006/main" r:id="rId18"/>
+                            <a:hlinkClick xmlns:a="http://schemas.openxmlformats.org/drawingml/2006/main" r:id="rId40"/>
                           </wp:docPr>
                           <wp:cNvGraphicFramePr/>
                           <a:graphic xmlns:a="http://schemas.openxmlformats.org/drawingml/2006/main">
@@ -4142,12 +4612,12 @@
                               <pic:pic xmlns:pic="http://schemas.openxmlformats.org/drawingml/2006/picture">
                                 <pic:nvPicPr>
                                   <pic:cNvPr id="102" name="Picture 35" title="Software University @ GitHub">
-                                    <a:hlinkClick r:id="rId18"/>
+                                    <a:hlinkClick r:id="rId40"/>
                                   </pic:cNvPr>
                                   <pic:cNvPicPr/>
                                 </pic:nvPicPr>
                                 <pic:blipFill>
-                                  <a:blip r:embed="rId19"/>
+                                  <a:blip r:embed="rId41"/>
                                   <a:stretch>
                                     <a:fillRect/>
                                   </a:stretch>
@@ -4185,7 +4655,7 @@
                           <wp:extent cx="200025" cy="200025"/>
                           <wp:effectExtent l="0" t="0" r="9525" b="9525"/>
                           <wp:docPr id="23" name="Picture 23" title="Software University: Email Us">
-                            <a:hlinkClick xmlns:a="http://schemas.openxmlformats.org/drawingml/2006/main" r:id="rId20"/>
+                            <a:hlinkClick xmlns:a="http://schemas.openxmlformats.org/drawingml/2006/main" r:id="rId42"/>
                           </wp:docPr>
                           <wp:cNvGraphicFramePr/>
                           <a:graphic xmlns:a="http://schemas.openxmlformats.org/drawingml/2006/main">
@@ -4193,12 +4663,12 @@
                               <pic:pic xmlns:pic="http://schemas.openxmlformats.org/drawingml/2006/picture">
                                 <pic:nvPicPr>
                                   <pic:cNvPr id="103" name="Picture 85" title="Software University: Email Us">
-                                    <a:hlinkClick r:id="rId20"/>
+                                    <a:hlinkClick r:id="rId42"/>
                                   </pic:cNvPr>
                                   <pic:cNvPicPr/>
                                 </pic:nvPicPr>
                                 <pic:blipFill>
-                                  <a:blip r:embed="rId21"/>
+                                  <a:blip r:embed="rId43"/>
                                   <a:stretch>
                                     <a:fillRect/>
                                   </a:stretch>
@@ -4292,9 +4762,9 @@
             </wp:anchor>
           </w:drawing>
         </mc:Choice>
-        <mc:Fallback>
+        <mc:Fallback xmlns:w15="http://schemas.microsoft.com/office/word/2012/wordml">
           <w:pict>
-            <v:line w14:anchorId="55EFEA52" id="Straight Connector 1" o:spid="_x0000_s1026" style="position:absolute;flip:y;z-index:251662336;visibility:visible;mso-wrap-style:square;mso-width-percent:0;mso-height-percent:0;mso-wrap-distance-left:9pt;mso-wrap-distance-top:0;mso-wrap-distance-right:9pt;mso-wrap-distance-bottom:0;mso-position-horizontal:absolute;mso-position-horizontal-relative:text;mso-position-vertical:absolute;mso-position-vertical-relative:text;mso-width-percent:0;mso-height-percent:0;mso-width-relative:margin;mso-height-relative:margin" from="-.35pt,11.2pt" to="520.45pt,11.2pt" o:gfxdata="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" strokecolor="#f37123" strokeweight="1pt">
+            <v:line w14:anchorId="02AD1723" id="Straight Connector 1" o:spid="_x0000_s1026" style="position:absolute;flip:y;z-index:251662336;visibility:visible;mso-wrap-style:square;mso-width-percent:0;mso-height-percent:0;mso-wrap-distance-left:9pt;mso-wrap-distance-top:0;mso-wrap-distance-right:9pt;mso-wrap-distance-bottom:0;mso-position-horizontal:absolute;mso-position-horizontal-relative:text;mso-position-vertical:absolute;mso-position-vertical-relative:text;mso-width-percent:0;mso-height-percent:0;mso-width-relative:margin;mso-height-relative:margin" from="-.35pt,11.2pt" to="520.45pt,11.2pt" o:gfxdata="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" strokecolor="#f37123" strokeweight="1pt">
               <v:stroke endcap="round"/>
             </v:line>
           </w:pict>
@@ -4362,7 +4832,7 @@
                                 <wp:extent cx="1360800" cy="439200"/>
                                 <wp:effectExtent l="0" t="0" r="0" b="0"/>
                                 <wp:docPr id="24" name="Picture 24" title="Software University Foundation - logo">
-                                  <a:hlinkClick xmlns:a="http://schemas.openxmlformats.org/drawingml/2006/main" r:id="rId1"/>
+                                  <a:hlinkClick xmlns:a="http://schemas.openxmlformats.org/drawingml/2006/main" r:id="rId26"/>
                                 </wp:docPr>
                                 <wp:cNvGraphicFramePr>
                                   <a:graphicFrameLocks xmlns:a="http://schemas.openxmlformats.org/drawingml/2006/main"/>
@@ -4372,12 +4842,12 @@
                                     <pic:pic xmlns:pic="http://schemas.openxmlformats.org/drawingml/2006/picture">
                                       <pic:nvPicPr>
                                         <pic:cNvPr id="1" name="Picture 1" title="Software University Foundation - logo">
-                                          <a:hlinkClick r:id="rId24"/>
+                                          <a:hlinkClick r:id="rId44"/>
                                         </pic:cNvPr>
                                         <pic:cNvPicPr/>
                                       </pic:nvPicPr>
                                       <pic:blipFill>
-                                        <a:blip r:embed="rId25">
+                                        <a:blip r:embed="rId45">
                                           <a:extLst>
                                             <a:ext uri="{28A0092B-C50C-407E-A947-70E740481C1C}">
                                               <a14:useLocalDpi xmlns:a14="http://schemas.microsoft.com/office/drawing/2010/main" val="0"/>
@@ -4426,7 +4896,7 @@
             </wp:anchor>
           </w:drawing>
         </mc:Choice>
-        <mc:Fallback>
+        <mc:Fallback xmlns:w15="http://schemas.microsoft.com/office/word/2012/wordml">
           <w:pict>
             <v:shape w14:anchorId="660C85D1" id="Text Box 4" o:spid="_x0000_s1029" type="#_x0000_t202" style="position:absolute;margin-left:1pt;margin-top:13.75pt;width:123.1pt;height:40.45pt;z-index:251661312;visibility:visible;mso-wrap-style:square;mso-width-percent:0;mso-height-percent:0;mso-wrap-distance-left:9pt;mso-wrap-distance-top:3.6pt;mso-wrap-distance-right:9pt;mso-wrap-distance-bottom:3.6pt;mso-position-horizontal:absolute;mso-position-horizontal-relative:text;mso-position-vertical:absolute;mso-position-vertical-relative:text;mso-width-percent:0;mso-height-percent:0;mso-width-relative:margin;mso-height-relative:margin;v-text-anchor:top" o:gfxdata="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" filled="f" stroked="f">
               <v:textbox inset=".5mm,.5mm,.5mm,.5mm">
@@ -4446,7 +4916,7 @@
                           <wp:extent cx="1360800" cy="439200"/>
                           <wp:effectExtent l="0" t="0" r="0" b="0"/>
                           <wp:docPr id="24" name="Picture 24" title="Software University Foundation - logo">
-                            <a:hlinkClick xmlns:a="http://schemas.openxmlformats.org/drawingml/2006/main" r:id="rId1"/>
+                            <a:hlinkClick xmlns:a="http://schemas.openxmlformats.org/drawingml/2006/main" r:id="rId26"/>
                           </wp:docPr>
                           <wp:cNvGraphicFramePr>
                             <a:graphicFrameLocks xmlns:a="http://schemas.openxmlformats.org/drawingml/2006/main"/>
@@ -4456,12 +4926,12 @@
                               <pic:pic xmlns:pic="http://schemas.openxmlformats.org/drawingml/2006/picture">
                                 <pic:nvPicPr>
                                   <pic:cNvPr id="1" name="Picture 1" title="Software University Foundation - logo">
-                                    <a:hlinkClick r:id="rId24"/>
+                                    <a:hlinkClick r:id="rId46"/>
                                   </pic:cNvPr>
                                   <pic:cNvPicPr/>
                                 </pic:nvPicPr>
                                 <pic:blipFill>
-                                  <a:blip r:embed="rId25">
+                                  <a:blip r:embed="rId47">
                                     <a:extLst>
                                       <a:ext uri="{28A0092B-C50C-407E-A947-70E740481C1C}">
                                         <a14:useLocalDpi xmlns:a14="http://schemas.microsoft.com/office/drawing/2010/main" val="0"/>
@@ -4516,7 +4986,7 @@
 </file>
 
 <file path=word/footnotes.xml><?xml version="1.0" encoding="utf-8"?>
-<w:footnotes xmlns:wpc="http://schemas.microsoft.com/office/word/2010/wordprocessingCanvas" xmlns:mc="http://schemas.openxmlformats.org/markup-compatibility/2006" xmlns:o="urn:schemas-microsoft-com:office:office" xmlns:r="http://schemas.openxmlformats.org/officeDocument/2006/relationships" xmlns:m="http://schemas.openxmlformats.org/officeDocument/2006/math" xmlns:v="urn:schemas-microsoft-com:vml" xmlns:wp14="http://schemas.microsoft.com/office/word/2010/wordprocessingDrawing" xmlns:wp="http://schemas.openxmlformats.org/drawingml/2006/wordprocessingDrawing" xmlns:w10="urn:schemas-microsoft-com:office:word" xmlns:w="http://schemas.openxmlformats.org/wordprocessingml/2006/main" xmlns:w14="http://schemas.microsoft.com/office/word/2010/wordml" xmlns:w15="http://schemas.microsoft.com/office/word/2012/wordml" xmlns:wpg="http://schemas.microsoft.com/office/word/2010/wordprocessingGroup" xmlns:wpi="http://schemas.microsoft.com/office/word/2010/wordprocessingInk" xmlns:wne="http://schemas.microsoft.com/office/word/2006/wordml" xmlns:wps="http://schemas.microsoft.com/office/word/2010/wordprocessingShape" mc:Ignorable="w14 w15 wp14">
+<w:footnotes xmlns:wpc="http://schemas.microsoft.com/office/word/2010/wordprocessingCanvas" xmlns:mc="http://schemas.openxmlformats.org/markup-compatibility/2006" xmlns:o="urn:schemas-microsoft-com:office:office" xmlns:r="http://schemas.openxmlformats.org/officeDocument/2006/relationships" xmlns:m="http://schemas.openxmlformats.org/officeDocument/2006/math" xmlns:v="urn:schemas-microsoft-com:vml" xmlns:wp14="http://schemas.microsoft.com/office/word/2010/wordprocessingDrawing" xmlns:wp="http://schemas.openxmlformats.org/drawingml/2006/wordprocessingDrawing" xmlns:w10="urn:schemas-microsoft-com:office:word" xmlns:w="http://schemas.openxmlformats.org/wordprocessingml/2006/main" xmlns:w14="http://schemas.microsoft.com/office/word/2010/wordml" xmlns:wpg="http://schemas.microsoft.com/office/word/2010/wordprocessingGroup" xmlns:wpi="http://schemas.microsoft.com/office/word/2010/wordprocessingInk" xmlns:wne="http://schemas.microsoft.com/office/word/2006/wordml" xmlns:wps="http://schemas.microsoft.com/office/word/2010/wordprocessingShape" mc:Ignorable="w14 wp14">
   <w:footnote w:type="separator" w:id="-1">
     <w:p>
       <w:pPr>
@@ -4541,7 +5011,7 @@
 </file>
 
 <file path=word/header1.xml><?xml version="1.0" encoding="utf-8"?>
-<w:hdr xmlns:wpc="http://schemas.microsoft.com/office/word/2010/wordprocessingCanvas" xmlns:mc="http://schemas.openxmlformats.org/markup-compatibility/2006" xmlns:o="urn:schemas-microsoft-com:office:office" xmlns:r="http://schemas.openxmlformats.org/officeDocument/2006/relationships" xmlns:m="http://schemas.openxmlformats.org/officeDocument/2006/math" xmlns:v="urn:schemas-microsoft-com:vml" xmlns:wp14="http://schemas.microsoft.com/office/word/2010/wordprocessingDrawing" xmlns:wp="http://schemas.openxmlformats.org/drawingml/2006/wordprocessingDrawing" xmlns:w10="urn:schemas-microsoft-com:office:word" xmlns:w="http://schemas.openxmlformats.org/wordprocessingml/2006/main" xmlns:w14="http://schemas.microsoft.com/office/word/2010/wordml" xmlns:w15="http://schemas.microsoft.com/office/word/2012/wordml" xmlns:wpg="http://schemas.microsoft.com/office/word/2010/wordprocessingGroup" xmlns:wpi="http://schemas.microsoft.com/office/word/2010/wordprocessingInk" xmlns:wne="http://schemas.microsoft.com/office/word/2006/wordml" xmlns:wps="http://schemas.microsoft.com/office/word/2010/wordprocessingShape" mc:Ignorable="w14 w15 wp14">
+<w:hdr xmlns:wpc="http://schemas.microsoft.com/office/word/2010/wordprocessingCanvas" xmlns:mc="http://schemas.openxmlformats.org/markup-compatibility/2006" xmlns:o="urn:schemas-microsoft-com:office:office" xmlns:r="http://schemas.openxmlformats.org/officeDocument/2006/relationships" xmlns:m="http://schemas.openxmlformats.org/officeDocument/2006/math" xmlns:v="urn:schemas-microsoft-com:vml" xmlns:wp14="http://schemas.microsoft.com/office/word/2010/wordprocessingDrawing" xmlns:wp="http://schemas.openxmlformats.org/drawingml/2006/wordprocessingDrawing" xmlns:w10="urn:schemas-microsoft-com:office:word" xmlns:w="http://schemas.openxmlformats.org/wordprocessingml/2006/main" xmlns:w14="http://schemas.microsoft.com/office/word/2010/wordml" xmlns:wpg="http://schemas.microsoft.com/office/word/2010/wordprocessingGroup" xmlns:wpi="http://schemas.microsoft.com/office/word/2010/wordprocessingInk" xmlns:wne="http://schemas.microsoft.com/office/word/2006/wordml" xmlns:wps="http://schemas.microsoft.com/office/word/2010/wordprocessingShape" mc:Ignorable="w14 wp14">
   <w:p>
     <w:pPr>
       <w:pStyle w:val="Header"/>
@@ -4552,7 +5022,7 @@
 </file>
 
 <file path=word/numbering.xml><?xml version="1.0" encoding="utf-8"?>
-<w:numbering xmlns:wpc="http://schemas.microsoft.com/office/word/2010/wordprocessingCanvas" xmlns:mc="http://schemas.openxmlformats.org/markup-compatibility/2006" xmlns:o="urn:schemas-microsoft-com:office:office" xmlns:r="http://schemas.openxmlformats.org/officeDocument/2006/relationships" xmlns:m="http://schemas.openxmlformats.org/officeDocument/2006/math" xmlns:v="urn:schemas-microsoft-com:vml" xmlns:wp14="http://schemas.microsoft.com/office/word/2010/wordprocessingDrawing" xmlns:wp="http://schemas.openxmlformats.org/drawingml/2006/wordprocessingDrawing" xmlns:w10="urn:schemas-microsoft-com:office:word" xmlns:w="http://schemas.openxmlformats.org/wordprocessingml/2006/main" xmlns:w14="http://schemas.microsoft.com/office/word/2010/wordml" xmlns:w15="http://schemas.microsoft.com/office/word/2012/wordml" xmlns:wpg="http://schemas.microsoft.com/office/word/2010/wordprocessingGroup" xmlns:wpi="http://schemas.microsoft.com/office/word/2010/wordprocessingInk" xmlns:wne="http://schemas.microsoft.com/office/word/2006/wordml" xmlns:wps="http://schemas.microsoft.com/office/word/2010/wordprocessingShape" mc:Ignorable="w14 w15 wp14">
+<w:numbering xmlns:wpc="http://schemas.microsoft.com/office/word/2010/wordprocessingCanvas" xmlns:mc="http://schemas.openxmlformats.org/markup-compatibility/2006" xmlns:o="urn:schemas-microsoft-com:office:office" xmlns:r="http://schemas.openxmlformats.org/officeDocument/2006/relationships" xmlns:m="http://schemas.openxmlformats.org/officeDocument/2006/math" xmlns:v="urn:schemas-microsoft-com:vml" xmlns:wp14="http://schemas.microsoft.com/office/word/2010/wordprocessingDrawing" xmlns:wp="http://schemas.openxmlformats.org/drawingml/2006/wordprocessingDrawing" xmlns:w10="urn:schemas-microsoft-com:office:word" xmlns:w="http://schemas.openxmlformats.org/wordprocessingml/2006/main" xmlns:w14="http://schemas.microsoft.com/office/word/2010/wordml" xmlns:wpg="http://schemas.microsoft.com/office/word/2010/wordprocessingGroup" xmlns:wpi="http://schemas.microsoft.com/office/word/2010/wordprocessingInk" xmlns:wne="http://schemas.microsoft.com/office/word/2006/wordml" xmlns:wps="http://schemas.microsoft.com/office/word/2010/wordprocessingShape" mc:Ignorable="w14 wp14">
   <w:abstractNum w:abstractNumId="0">
     <w:nsid w:val="00DE6CE0"/>
     <w:multiLevelType w:val="hybridMultilevel"/>
@@ -5219,8 +5689,8 @@
   <w:abstractNum w:abstractNumId="6">
     <w:nsid w:val="27B21A09"/>
     <w:multiLevelType w:val="hybridMultilevel"/>
-    <w:tmpl w:val="2B56ED7C"/>
-    <w:lvl w:ilvl="0" w:tplc="5E3EEB5E">
+    <w:tmpl w:val="CB7CD0EE"/>
+    <w:lvl w:ilvl="0" w:tplc="EFCE501A">
       <w:start w:val="1"/>
       <w:numFmt w:val="decimal"/>
       <w:pStyle w:val="Heading2"/>
@@ -5230,7 +5700,52 @@
         <w:ind w:left="4330" w:hanging="360"/>
       </w:pPr>
       <w:rPr>
-        <w:rFonts w:hint="default"/>
+        <w:b w:val="0"/>
+        <w:bCs w:val="0"/>
+        <w:i w:val="0"/>
+        <w:iCs w:val="0"/>
+        <w:caps w:val="0"/>
+        <w:smallCaps w:val="0"/>
+        <w:strike w:val="0"/>
+        <w:dstrike w:val="0"/>
+        <w:outline w:val="0"/>
+        <w:shadow w:val="0"/>
+        <w:emboss w:val="0"/>
+        <w:imprint w:val="0"/>
+        <w:noProof w:val="0"/>
+        <w:vanish w:val="0"/>
+        <w:spacing w:val="0"/>
+        <w:kern w:val="0"/>
+        <w:position w:val="0"/>
+        <w:u w:val="none"/>
+        <w:effect w:val="none"/>
+        <w:vertAlign w:val="baseline"/>
+        <w:em w:val="none"/>
+        <w:specVanish w:val="0"/>
+        <w14:glow w14:rad="0">
+          <w14:srgbClr w14:val="000000"/>
+        </w14:glow>
+        <w14:shadow w14:blurRad="0" w14:dist="0" w14:dir="0" w14:sx="0" w14:sy="0" w14:kx="0" w14:ky="0" w14:algn="none">
+          <w14:srgbClr w14:val="000000"/>
+        </w14:shadow>
+        <w14:reflection w14:blurRad="0" w14:stA="0" w14:stPos="0" w14:endA="0" w14:endPos="0" w14:dist="0" w14:dir="0" w14:fadeDir="0" w14:sx="0" w14:sy="0" w14:kx="0" w14:ky="0" w14:algn="none"/>
+        <w14:textOutline w14:w="0" w14:cap="rnd" w14:cmpd="sng" w14:algn="ctr">
+          <w14:noFill/>
+          <w14:prstDash w14:val="solid"/>
+          <w14:bevel/>
+        </w14:textOutline>
+        <w14:scene3d>
+          <w14:camera w14:prst="orthographicFront"/>
+          <w14:lightRig w14:rig="threePt" w14:dir="t">
+            <w14:rot w14:lat="0" w14:lon="0" w14:rev="0"/>
+          </w14:lightRig>
+        </w14:scene3d>
+        <w14:props3d w14:extrusionH="0" w14:contourW="0" w14:prstMaterial="none"/>
+        <w14:ligatures w14:val="none"/>
+        <w14:numForm w14:val="default"/>
+        <w14:numSpacing w14:val="default"/>
+        <w14:stylisticSets/>
+        <w14:cntxtAlts w14:val="0"/>
       </w:rPr>
     </w:lvl>
     <w:lvl w:ilvl="1" w:tplc="04090019" w:tentative="1">
@@ -6701,11 +7216,17 @@
   <w:num w:numId="19">
     <w:abstractNumId w:val="18"/>
   </w:num>
+  <w:num w:numId="20">
+    <w:abstractNumId w:val="6"/>
+    <w:lvlOverride w:ilvl="0">
+      <w:startOverride w:val="1"/>
+    </w:lvlOverride>
+  </w:num>
 </w:numbering>
 </file>
 
 <file path=word/styles.xml><?xml version="1.0" encoding="utf-8"?>
-<w:styles xmlns:mc="http://schemas.openxmlformats.org/markup-compatibility/2006" xmlns:r="http://schemas.openxmlformats.org/officeDocument/2006/relationships" xmlns:w="http://schemas.openxmlformats.org/wordprocessingml/2006/main" xmlns:w14="http://schemas.microsoft.com/office/word/2010/wordml" xmlns:w15="http://schemas.microsoft.com/office/word/2012/wordml" mc:Ignorable="w14 w15">
+<w:styles xmlns:mc="http://schemas.openxmlformats.org/markup-compatibility/2006" xmlns:r="http://schemas.openxmlformats.org/officeDocument/2006/relationships" xmlns:w="http://schemas.openxmlformats.org/wordprocessingml/2006/main" xmlns:w14="http://schemas.microsoft.com/office/word/2010/wordml" mc:Ignorable="w14">
   <w:docDefaults>
     <w:rPrDefault>
       <w:rPr>
@@ -6721,378 +7242,144 @@
       </w:pPr>
     </w:pPrDefault>
   </w:docDefaults>
-  <w:latentStyles w:defLockedState="0" w:defUIPriority="99" w:defSemiHidden="0" w:defUnhideWhenUsed="0" w:defQFormat="0" w:count="371">
-    <w:lsdException w:name="Normal" w:uiPriority="0" w:qFormat="1"/>
-    <w:lsdException w:name="heading 1" w:uiPriority="9" w:qFormat="1"/>
-    <w:lsdException w:name="heading 2" w:semiHidden="1" w:uiPriority="9" w:unhideWhenUsed="1" w:qFormat="1"/>
-    <w:lsdException w:name="heading 3" w:semiHidden="1" w:uiPriority="9" w:unhideWhenUsed="1" w:qFormat="1"/>
-    <w:lsdException w:name="heading 4" w:semiHidden="1" w:uiPriority="9" w:unhideWhenUsed="1" w:qFormat="1"/>
-    <w:lsdException w:name="heading 5" w:semiHidden="1" w:uiPriority="9" w:unhideWhenUsed="1" w:qFormat="1"/>
-    <w:lsdException w:name="heading 6" w:semiHidden="1" w:uiPriority="9" w:unhideWhenUsed="1" w:qFormat="1"/>
-    <w:lsdException w:name="heading 7" w:semiHidden="1" w:uiPriority="9" w:unhideWhenUsed="1" w:qFormat="1"/>
-    <w:lsdException w:name="heading 8" w:semiHidden="1" w:uiPriority="9" w:unhideWhenUsed="1" w:qFormat="1"/>
-    <w:lsdException w:name="heading 9" w:semiHidden="1" w:uiPriority="9" w:unhideWhenUsed="1" w:qFormat="1"/>
-    <w:lsdException w:name="index 1" w:semiHidden="1" w:unhideWhenUsed="1"/>
-    <w:lsdException w:name="index 2" w:semiHidden="1" w:unhideWhenUsed="1"/>
-    <w:lsdException w:name="index 3" w:semiHidden="1" w:unhideWhenUsed="1"/>
-    <w:lsdException w:name="index 4" w:semiHidden="1" w:unhideWhenUsed="1"/>
-    <w:lsdException w:name="index 5" w:semiHidden="1" w:unhideWhenUsed="1"/>
-    <w:lsdException w:name="index 6" w:semiHidden="1" w:unhideWhenUsed="1"/>
-    <w:lsdException w:name="index 7" w:semiHidden="1" w:unhideWhenUsed="1"/>
-    <w:lsdException w:name="index 8" w:semiHidden="1" w:unhideWhenUsed="1"/>
-    <w:lsdException w:name="index 9" w:semiHidden="1" w:unhideWhenUsed="1"/>
-    <w:lsdException w:name="toc 1" w:semiHidden="1" w:uiPriority="39" w:unhideWhenUsed="1"/>
-    <w:lsdException w:name="toc 2" w:semiHidden="1" w:uiPriority="39" w:unhideWhenUsed="1"/>
-    <w:lsdException w:name="toc 3" w:semiHidden="1" w:uiPriority="39" w:unhideWhenUsed="1"/>
-    <w:lsdException w:name="toc 4" w:semiHidden="1" w:uiPriority="39" w:unhideWhenUsed="1"/>
-    <w:lsdException w:name="toc 5" w:semiHidden="1" w:uiPriority="39" w:unhideWhenUsed="1"/>
-    <w:lsdException w:name="toc 6" w:semiHidden="1" w:uiPriority="39" w:unhideWhenUsed="1"/>
-    <w:lsdException w:name="toc 7" w:semiHidden="1" w:uiPriority="39" w:unhideWhenUsed="1"/>
-    <w:lsdException w:name="toc 8" w:semiHidden="1" w:uiPriority="39" w:unhideWhenUsed="1"/>
-    <w:lsdException w:name="toc 9" w:semiHidden="1" w:uiPriority="39" w:unhideWhenUsed="1"/>
-    <w:lsdException w:name="Normal Indent" w:semiHidden="1" w:unhideWhenUsed="1"/>
-    <w:lsdException w:name="footnote text" w:semiHidden="1" w:unhideWhenUsed="1"/>
-    <w:lsdException w:name="annotation text" w:semiHidden="1" w:unhideWhenUsed="1"/>
-    <w:lsdException w:name="header" w:semiHidden="1" w:unhideWhenUsed="1"/>
-    <w:lsdException w:name="footer" w:semiHidden="1" w:unhideWhenUsed="1"/>
-    <w:lsdException w:name="index heading" w:semiHidden="1" w:unhideWhenUsed="1"/>
-    <w:lsdException w:name="caption" w:semiHidden="1" w:uiPriority="35" w:unhideWhenUsed="1" w:qFormat="1"/>
-    <w:lsdException w:name="table of figures" w:semiHidden="1" w:unhideWhenUsed="1"/>
-    <w:lsdException w:name="envelope address" w:semiHidden="1" w:unhideWhenUsed="1"/>
-    <w:lsdException w:name="envelope return" w:semiHidden="1" w:unhideWhenUsed="1"/>
-    <w:lsdException w:name="footnote reference" w:semiHidden="1" w:unhideWhenUsed="1"/>
-    <w:lsdException w:name="annotation reference" w:semiHidden="1" w:unhideWhenUsed="1"/>
-    <w:lsdException w:name="line number" w:semiHidden="1" w:unhideWhenUsed="1"/>
-    <w:lsdException w:name="page number" w:semiHidden="1" w:unhideWhenUsed="1"/>
-    <w:lsdException w:name="endnote reference" w:semiHidden="1" w:unhideWhenUsed="1"/>
-    <w:lsdException w:name="endnote text" w:semiHidden="1" w:unhideWhenUsed="1"/>
-    <w:lsdException w:name="table of authorities" w:semiHidden="1" w:unhideWhenUsed="1"/>
-    <w:lsdException w:name="macro" w:semiHidden="1" w:unhideWhenUsed="1"/>
-    <w:lsdException w:name="toa heading" w:semiHidden="1" w:unhideWhenUsed="1"/>
-    <w:lsdException w:name="List" w:semiHidden="1" w:unhideWhenUsed="1"/>
-    <w:lsdException w:name="List Bullet" w:semiHidden="1" w:unhideWhenUsed="1"/>
-    <w:lsdException w:name="List Number" w:semiHidden="1" w:unhideWhenUsed="1"/>
-    <w:lsdException w:name="List 2" w:semiHidden="1" w:unhideWhenUsed="1"/>
-    <w:lsdException w:name="List 3" w:semiHidden="1" w:unhideWhenUsed="1"/>
-    <w:lsdException w:name="List 4" w:semiHidden="1" w:unhideWhenUsed="1"/>
-    <w:lsdException w:name="List 5" w:semiHidden="1" w:unhideWhenUsed="1"/>
-    <w:lsdException w:name="List Bullet 2" w:semiHidden="1" w:unhideWhenUsed="1"/>
-    <w:lsdException w:name="List Bullet 3" w:semiHidden="1" w:unhideWhenUsed="1"/>
-    <w:lsdException w:name="List Bullet 4" w:semiHidden="1" w:unhideWhenUsed="1"/>
-    <w:lsdException w:name="List Bullet 5" w:semiHidden="1" w:unhideWhenUsed="1"/>
-    <w:lsdException w:name="List Number 2" w:semiHidden="1" w:unhideWhenUsed="1"/>
-    <w:lsdException w:name="List Number 3" w:semiHidden="1" w:unhideWhenUsed="1"/>
-    <w:lsdException w:name="List Number 4" w:semiHidden="1" w:unhideWhenUsed="1"/>
-    <w:lsdException w:name="List Number 5" w:semiHidden="1" w:unhideWhenUsed="1"/>
-    <w:lsdException w:name="Title" w:uiPriority="10"/>
-    <w:lsdException w:name="Closing" w:semiHidden="1" w:unhideWhenUsed="1"/>
-    <w:lsdException w:name="Signature" w:semiHidden="1" w:unhideWhenUsed="1"/>
-    <w:lsdException w:name="Default Paragraph Font" w:semiHidden="1" w:uiPriority="1" w:unhideWhenUsed="1"/>
-    <w:lsdException w:name="Body Text" w:semiHidden="1" w:unhideWhenUsed="1"/>
-    <w:lsdException w:name="Body Text Indent" w:semiHidden="1" w:unhideWhenUsed="1"/>
-    <w:lsdException w:name="List Continue" w:semiHidden="1" w:unhideWhenUsed="1"/>
-    <w:lsdException w:name="List Continue 2" w:semiHidden="1" w:unhideWhenUsed="1"/>
-    <w:lsdException w:name="List Continue 3" w:semiHidden="1" w:unhideWhenUsed="1"/>
-    <w:lsdException w:name="List Continue 4" w:semiHidden="1" w:unhideWhenUsed="1"/>
-    <w:lsdException w:name="List Continue 5" w:semiHidden="1" w:unhideWhenUsed="1"/>
-    <w:lsdException w:name="Message Header" w:semiHidden="1" w:unhideWhenUsed="1"/>
-    <w:lsdException w:name="Subtitle" w:uiPriority="11"/>
-    <w:lsdException w:name="Salutation" w:semiHidden="1" w:unhideWhenUsed="1"/>
-    <w:lsdException w:name="Date" w:semiHidden="1" w:unhideWhenUsed="1"/>
-    <w:lsdException w:name="Body Text First Indent" w:semiHidden="1" w:unhideWhenUsed="1"/>
-    <w:lsdException w:name="Body Text First Indent 2" w:semiHidden="1" w:unhideWhenUsed="1"/>
-    <w:lsdException w:name="Note Heading" w:semiHidden="1" w:unhideWhenUsed="1"/>
-    <w:lsdException w:name="Body Text 2" w:semiHidden="1" w:unhideWhenUsed="1"/>
-    <w:lsdException w:name="Body Text 3" w:semiHidden="1" w:unhideWhenUsed="1"/>
-    <w:lsdException w:name="Body Text Indent 2" w:semiHidden="1" w:unhideWhenUsed="1"/>
-    <w:lsdException w:name="Body Text Indent 3" w:semiHidden="1" w:unhideWhenUsed="1"/>
-    <w:lsdException w:name="Block Text" w:semiHidden="1" w:unhideWhenUsed="1"/>
-    <w:lsdException w:name="Hyperlink" w:semiHidden="1" w:unhideWhenUsed="1"/>
-    <w:lsdException w:name="FollowedHyperlink" w:semiHidden="1" w:unhideWhenUsed="1"/>
-    <w:lsdException w:name="Strong" w:uiPriority="22" w:qFormat="1"/>
-    <w:lsdException w:name="Emphasis" w:uiPriority="20" w:qFormat="1"/>
-    <w:lsdException w:name="Document Map" w:semiHidden="1" w:unhideWhenUsed="1"/>
-    <w:lsdException w:name="Plain Text" w:semiHidden="1" w:unhideWhenUsed="1"/>
-    <w:lsdException w:name="E-mail Signature" w:semiHidden="1" w:unhideWhenUsed="1"/>
-    <w:lsdException w:name="HTML Top of Form" w:semiHidden="1" w:unhideWhenUsed="1"/>
-    <w:lsdException w:name="HTML Bottom of Form" w:semiHidden="1" w:unhideWhenUsed="1"/>
-    <w:lsdException w:name="Normal (Web)" w:semiHidden="1" w:unhideWhenUsed="1"/>
-    <w:lsdException w:name="HTML Acronym" w:semiHidden="1" w:unhideWhenUsed="1"/>
-    <w:lsdException w:name="HTML Address" w:semiHidden="1" w:unhideWhenUsed="1"/>
-    <w:lsdException w:name="HTML Cite" w:semiHidden="1" w:unhideWhenUsed="1"/>
-    <w:lsdException w:name="HTML Code" w:semiHidden="1" w:unhideWhenUsed="1"/>
-    <w:lsdException w:name="HTML Definition" w:semiHidden="1" w:unhideWhenUsed="1"/>
-    <w:lsdException w:name="HTML Keyboard" w:semiHidden="1" w:unhideWhenUsed="1"/>
-    <w:lsdException w:name="HTML Preformatted" w:semiHidden="1" w:unhideWhenUsed="1"/>
-    <w:lsdException w:name="HTML Sample" w:semiHidden="1" w:unhideWhenUsed="1"/>
-    <w:lsdException w:name="HTML Typewriter" w:semiHidden="1" w:unhideWhenUsed="1"/>
-    <w:lsdException w:name="HTML Variable" w:semiHidden="1" w:unhideWhenUsed="1"/>
-    <w:lsdException w:name="Normal Table" w:semiHidden="1" w:unhideWhenUsed="1"/>
-    <w:lsdException w:name="annotation subject" w:semiHidden="1" w:unhideWhenUsed="1"/>
-    <w:lsdException w:name="No List" w:semiHidden="1" w:unhideWhenUsed="1"/>
-    <w:lsdException w:name="Outline List 1" w:semiHidden="1" w:unhideWhenUsed="1"/>
-    <w:lsdException w:name="Outline List 2" w:semiHidden="1" w:unhideWhenUsed="1"/>
-    <w:lsdException w:name="Outline List 3" w:semiHidden="1" w:unhideWhenUsed="1"/>
-    <w:lsdException w:name="Table Simple 1" w:semiHidden="1" w:unhideWhenUsed="1"/>
-    <w:lsdException w:name="Table Simple 2" w:semiHidden="1" w:unhideWhenUsed="1"/>
-    <w:lsdException w:name="Table Simple 3" w:semiHidden="1" w:unhideWhenUsed="1"/>
-    <w:lsdException w:name="Table Classic 1" w:semiHidden="1" w:unhideWhenUsed="1"/>
-    <w:lsdException w:name="Table Classic 2" w:semiHidden="1" w:unhideWhenUsed="1"/>
-    <w:lsdException w:name="Table Classic 3" w:semiHidden="1" w:unhideWhenUsed="1"/>
-    <w:lsdException w:name="Table Classic 4" w:semiHidden="1" w:unhideWhenUsed="1"/>
-    <w:lsdException w:name="Table Colorful 1" w:semiHidden="1" w:unhideWhenUsed="1"/>
-    <w:lsdException w:name="Table Colorful 2" w:semiHidden="1" w:unhideWhenUsed="1"/>
-    <w:lsdException w:name="Table Colorful 3" w:semiHidden="1" w:unhideWhenUsed="1"/>
-    <w:lsdException w:name="Table Columns 1" w:semiHidden="1" w:unhideWhenUsed="1"/>
-    <w:lsdException w:name="Table Columns 2" w:semiHidden="1" w:unhideWhenUsed="1"/>
-    <w:lsdException w:name="Table Columns 3" w:semiHidden="1" w:unhideWhenUsed="1"/>
-    <w:lsdException w:name="Table Columns 4" w:semiHidden="1" w:unhideWhenUsed="1"/>
-    <w:lsdException w:name="Table Columns 5" w:semiHidden="1" w:unhideWhenUsed="1"/>
-    <w:lsdException w:name="Table Grid 1" w:semiHidden="1" w:unhideWhenUsed="1"/>
-    <w:lsdException w:name="Table Grid 2" w:semiHidden="1" w:unhideWhenUsed="1"/>
-    <w:lsdException w:name="Table Grid 3" w:semiHidden="1" w:unhideWhenUsed="1"/>
-    <w:lsdException w:name="Table Grid 4" w:semiHidden="1" w:unhideWhenUsed="1"/>
-    <w:lsdException w:name="Table Grid 5" w:semiHidden="1" w:unhideWhenUsed="1"/>
-    <w:lsdException w:name="Table Grid 6" w:semiHidden="1" w:unhideWhenUsed="1"/>
-    <w:lsdException w:name="Table Grid 7" w:semiHidden="1" w:unhideWhenUsed="1"/>
-    <w:lsdException w:name="Table Grid 8" w:semiHidden="1" w:unhideWhenUsed="1"/>
-    <w:lsdException w:name="Table List 1" w:semiHidden="1" w:unhideWhenUsed="1"/>
-    <w:lsdException w:name="Table List 2" w:semiHidden="1" w:unhideWhenUsed="1"/>
-    <w:lsdException w:name="Table List 3" w:semiHidden="1" w:unhideWhenUsed="1"/>
-    <w:lsdException w:name="Table List 4" w:semiHidden="1" w:unhideWhenUsed="1"/>
-    <w:lsdException w:name="Table List 5" w:semiHidden="1" w:unhideWhenUsed="1"/>
-    <w:lsdException w:name="Table List 6" w:semiHidden="1" w:unhideWhenUsed="1"/>
-    <w:lsdException w:name="Table List 7" w:semiHidden="1" w:unhideWhenUsed="1"/>
-    <w:lsdException w:name="Table List 8" w:semiHidden="1" w:unhideWhenUsed="1"/>
-    <w:lsdException w:name="Table 3D effects 1" w:semiHidden="1" w:unhideWhenUsed="1"/>
-    <w:lsdException w:name="Table 3D effects 2" w:semiHidden="1" w:unhideWhenUsed="1"/>
-    <w:lsdException w:name="Table 3D effects 3" w:semiHidden="1" w:unhideWhenUsed="1"/>
-    <w:lsdException w:name="Table Contemporary" w:semiHidden="1" w:unhideWhenUsed="1"/>
-    <w:lsdException w:name="Table Elegant" w:semiHidden="1" w:unhideWhenUsed="1"/>
-    <w:lsdException w:name="Table Professional" w:semiHidden="1" w:unhideWhenUsed="1"/>
-    <w:lsdException w:name="Table Subtle 1" w:semiHidden="1" w:unhideWhenUsed="1"/>
-    <w:lsdException w:name="Table Subtle 2" w:semiHidden="1" w:unhideWhenUsed="1"/>
-    <w:lsdException w:name="Table Web 1" w:semiHidden="1" w:unhideWhenUsed="1"/>
-    <w:lsdException w:name="Table Web 2" w:semiHidden="1" w:unhideWhenUsed="1"/>
-    <w:lsdException w:name="Table Web 3" w:semiHidden="1" w:unhideWhenUsed="1"/>
-    <w:lsdException w:name="Balloon Text" w:semiHidden="1" w:unhideWhenUsed="1"/>
-    <w:lsdException w:name="Table Grid" w:uiPriority="59"/>
-    <w:lsdException w:name="Table Theme" w:semiHidden="1" w:unhideWhenUsed="1"/>
-    <w:lsdException w:name="Placeholder Text" w:semiHidden="1"/>
-    <w:lsdException w:name="No Spacing" w:uiPriority="1"/>
-    <w:lsdException w:name="Light Shading" w:uiPriority="60"/>
-    <w:lsdException w:name="Light List" w:uiPriority="61"/>
-    <w:lsdException w:name="Light Grid" w:uiPriority="62"/>
-    <w:lsdException w:name="Medium Shading 1" w:uiPriority="63"/>
-    <w:lsdException w:name="Medium Shading 2" w:uiPriority="64"/>
-    <w:lsdException w:name="Medium List 1" w:uiPriority="65"/>
-    <w:lsdException w:name="Medium List 2" w:uiPriority="66"/>
-    <w:lsdException w:name="Medium Grid 1" w:uiPriority="67"/>
-    <w:lsdException w:name="Medium Grid 2" w:uiPriority="68"/>
-    <w:lsdException w:name="Medium Grid 3" w:uiPriority="69"/>
-    <w:lsdException w:name="Dark List" w:uiPriority="70"/>
-    <w:lsdException w:name="Colorful Shading" w:uiPriority="71"/>
-    <w:lsdException w:name="Colorful List" w:uiPriority="72"/>
-    <w:lsdException w:name="Colorful Grid" w:uiPriority="73"/>
-    <w:lsdException w:name="Light Shading Accent 1" w:uiPriority="60"/>
-    <w:lsdException w:name="Light List Accent 1" w:uiPriority="61"/>
-    <w:lsdException w:name="Light Grid Accent 1" w:uiPriority="62"/>
-    <w:lsdException w:name="Medium Shading 1 Accent 1" w:uiPriority="63"/>
-    <w:lsdException w:name="Medium Shading 2 Accent 1" w:uiPriority="64"/>
-    <w:lsdException w:name="Medium List 1 Accent 1" w:uiPriority="65"/>
-    <w:lsdException w:name="Revision" w:semiHidden="1"/>
-    <w:lsdException w:name="List Paragraph" w:uiPriority="34" w:qFormat="1"/>
-    <w:lsdException w:name="Quote" w:uiPriority="29"/>
-    <w:lsdException w:name="Intense Quote" w:uiPriority="30"/>
-    <w:lsdException w:name="Medium List 2 Accent 1" w:uiPriority="66"/>
-    <w:lsdException w:name="Medium Grid 1 Accent 1" w:uiPriority="67"/>
-    <w:lsdException w:name="Medium Grid 2 Accent 1" w:uiPriority="68"/>
-    <w:lsdException w:name="Medium Grid 3 Accent 1" w:uiPriority="69"/>
-    <w:lsdException w:name="Dark List Accent 1" w:uiPriority="70"/>
-    <w:lsdException w:name="Colorful Shading Accent 1" w:uiPriority="71"/>
-    <w:lsdException w:name="Colorful List Accent 1" w:uiPriority="72"/>
-    <w:lsdException w:name="Colorful Grid Accent 1" w:uiPriority="73"/>
-    <w:lsdException w:name="Light Shading Accent 2" w:uiPriority="60"/>
-    <w:lsdException w:name="Light List Accent 2" w:uiPriority="61"/>
-    <w:lsdException w:name="Light Grid Accent 2" w:uiPriority="62"/>
-    <w:lsdException w:name="Medium Shading 1 Accent 2" w:uiPriority="63"/>
-    <w:lsdException w:name="Medium Shading 2 Accent 2" w:uiPriority="64"/>
-    <w:lsdException w:name="Medium List 1 Accent 2" w:uiPriority="65"/>
-    <w:lsdException w:name="Medium List 2 Accent 2" w:uiPriority="66"/>
-    <w:lsdException w:name="Medium Grid 1 Accent 2" w:uiPriority="67"/>
-    <w:lsdException w:name="Medium Grid 2 Accent 2" w:uiPriority="68"/>
-    <w:lsdException w:name="Medium Grid 3 Accent 2" w:uiPriority="69"/>
-    <w:lsdException w:name="Dark List Accent 2" w:uiPriority="70"/>
-    <w:lsdException w:name="Colorful Shading Accent 2" w:uiPriority="71"/>
-    <w:lsdException w:name="Colorful List Accent 2" w:uiPriority="72"/>
-    <w:lsdException w:name="Colorful Grid Accent 2" w:uiPriority="73"/>
-    <w:lsdException w:name="Light Shading Accent 3" w:uiPriority="60"/>
-    <w:lsdException w:name="Light List Accent 3" w:uiPriority="61"/>
-    <w:lsdException w:name="Light Grid Accent 3" w:uiPriority="62"/>
-    <w:lsdException w:name="Medium Shading 1 Accent 3" w:uiPriority="63"/>
-    <w:lsdException w:name="Medium Shading 2 Accent 3" w:uiPriority="64"/>
-    <w:lsdException w:name="Medium List 1 Accent 3" w:uiPriority="65"/>
-    <w:lsdException w:name="Medium List 2 Accent 3" w:uiPriority="66"/>
-    <w:lsdException w:name="Medium Grid 1 Accent 3" w:uiPriority="67"/>
-    <w:lsdException w:name="Medium Grid 2 Accent 3" w:uiPriority="68"/>
-    <w:lsdException w:name="Medium Grid 3 Accent 3" w:uiPriority="69"/>
-    <w:lsdException w:name="Dark List Accent 3" w:uiPriority="70"/>
-    <w:lsdException w:name="Colorful Shading Accent 3" w:uiPriority="71"/>
-    <w:lsdException w:name="Colorful List Accent 3" w:uiPriority="72"/>
-    <w:lsdException w:name="Colorful Grid Accent 3" w:uiPriority="73"/>
-    <w:lsdException w:name="Light Shading Accent 4" w:uiPriority="60"/>
-    <w:lsdException w:name="Light List Accent 4" w:uiPriority="61"/>
-    <w:lsdException w:name="Light Grid Accent 4" w:uiPriority="62"/>
-    <w:lsdException w:name="Medium Shading 1 Accent 4" w:uiPriority="63"/>
-    <w:lsdException w:name="Medium Shading 2 Accent 4" w:uiPriority="64"/>
-    <w:lsdException w:name="Medium List 1 Accent 4" w:uiPriority="65"/>
-    <w:lsdException w:name="Medium List 2 Accent 4" w:uiPriority="66"/>
-    <w:lsdException w:name="Medium Grid 1 Accent 4" w:uiPriority="67"/>
-    <w:lsdException w:name="Medium Grid 2 Accent 4" w:uiPriority="68"/>
-    <w:lsdException w:name="Medium Grid 3 Accent 4" w:uiPriority="69"/>
-    <w:lsdException w:name="Dark List Accent 4" w:uiPriority="70"/>
-    <w:lsdException w:name="Colorful Shading Accent 4" w:uiPriority="71"/>
-    <w:lsdException w:name="Colorful List Accent 4" w:uiPriority="72"/>
-    <w:lsdException w:name="Colorful Grid Accent 4" w:uiPriority="73"/>
-    <w:lsdException w:name="Light Shading Accent 5" w:uiPriority="60"/>
-    <w:lsdException w:name="Light List Accent 5" w:uiPriority="61"/>
-    <w:lsdException w:name="Light Grid Accent 5" w:uiPriority="62"/>
-    <w:lsdException w:name="Medium Shading 1 Accent 5" w:uiPriority="63"/>
-    <w:lsdException w:name="Medium Shading 2 Accent 5" w:uiPriority="64"/>
-    <w:lsdException w:name="Medium List 1 Accent 5" w:uiPriority="65"/>
-    <w:lsdException w:name="Medium List 2 Accent 5" w:uiPriority="66"/>
-    <w:lsdException w:name="Medium Grid 1 Accent 5" w:uiPriority="67"/>
-    <w:lsdException w:name="Medium Grid 2 Accent 5" w:uiPriority="68"/>
-    <w:lsdException w:name="Medium Grid 3 Accent 5" w:uiPriority="69"/>
-    <w:lsdException w:name="Dark List Accent 5" w:uiPriority="70"/>
-    <w:lsdException w:name="Colorful Shading Accent 5" w:uiPriority="71"/>
-    <w:lsdException w:name="Colorful List Accent 5" w:uiPriority="72"/>
-    <w:lsdException w:name="Colorful Grid Accent 5" w:uiPriority="73"/>
-    <w:lsdException w:name="Light Shading Accent 6" w:uiPriority="60"/>
-    <w:lsdException w:name="Light List Accent 6" w:uiPriority="61"/>
-    <w:lsdException w:name="Light Grid Accent 6" w:uiPriority="62"/>
-    <w:lsdException w:name="Medium Shading 1 Accent 6" w:uiPriority="63"/>
-    <w:lsdException w:name="Medium Shading 2 Accent 6" w:uiPriority="64"/>
-    <w:lsdException w:name="Medium List 1 Accent 6" w:uiPriority="65"/>
-    <w:lsdException w:name="Medium List 2 Accent 6" w:uiPriority="66"/>
-    <w:lsdException w:name="Medium Grid 1 Accent 6" w:uiPriority="67"/>
-    <w:lsdException w:name="Medium Grid 2 Accent 6" w:uiPriority="68"/>
-    <w:lsdException w:name="Medium Grid 3 Accent 6" w:uiPriority="69"/>
-    <w:lsdException w:name="Dark List Accent 6" w:uiPriority="70"/>
-    <w:lsdException w:name="Colorful Shading Accent 6" w:uiPriority="71"/>
-    <w:lsdException w:name="Colorful List Accent 6" w:uiPriority="72"/>
-    <w:lsdException w:name="Colorful Grid Accent 6" w:uiPriority="73"/>
-    <w:lsdException w:name="Subtle Emphasis" w:uiPriority="19"/>
-    <w:lsdException w:name="Intense Emphasis" w:uiPriority="21"/>
-    <w:lsdException w:name="Subtle Reference" w:uiPriority="31"/>
-    <w:lsdException w:name="Intense Reference" w:uiPriority="32"/>
-    <w:lsdException w:name="Book Title" w:uiPriority="33"/>
-    <w:lsdException w:name="Bibliography" w:semiHidden="1" w:uiPriority="37" w:unhideWhenUsed="1"/>
-    <w:lsdException w:name="TOC Heading" w:semiHidden="1" w:uiPriority="39" w:unhideWhenUsed="1" w:qFormat="1"/>
-    <w:lsdException w:name="Plain Table 1" w:uiPriority="41"/>
-    <w:lsdException w:name="Plain Table 2" w:uiPriority="42"/>
-    <w:lsdException w:name="Plain Table 3" w:uiPriority="43"/>
-    <w:lsdException w:name="Plain Table 4" w:uiPriority="44"/>
-    <w:lsdException w:name="Plain Table 5" w:uiPriority="45"/>
-    <w:lsdException w:name="Grid Table Light" w:uiPriority="40"/>
-    <w:lsdException w:name="Grid Table 1 Light" w:uiPriority="46"/>
-    <w:lsdException w:name="Grid Table 2" w:uiPriority="47"/>
-    <w:lsdException w:name="Grid Table 3" w:uiPriority="48"/>
-    <w:lsdException w:name="Grid Table 4" w:uiPriority="49"/>
-    <w:lsdException w:name="Grid Table 5 Dark" w:uiPriority="50"/>
-    <w:lsdException w:name="Grid Table 6 Colorful" w:uiPriority="51"/>
-    <w:lsdException w:name="Grid Table 7 Colorful" w:uiPriority="52"/>
-    <w:lsdException w:name="Grid Table 1 Light Accent 1" w:uiPriority="46"/>
-    <w:lsdException w:name="Grid Table 2 Accent 1" w:uiPriority="47"/>
-    <w:lsdException w:name="Grid Table 3 Accent 1" w:uiPriority="48"/>
-    <w:lsdException w:name="Grid Table 4 Accent 1" w:uiPriority="49"/>
-    <w:lsdException w:name="Grid Table 5 Dark Accent 1" w:uiPriority="50"/>
-    <w:lsdException w:name="Grid Table 6 Colorful Accent 1" w:uiPriority="51"/>
-    <w:lsdException w:name="Grid Table 7 Colorful Accent 1" w:uiPriority="52"/>
-    <w:lsdException w:name="Grid Table 1 Light Accent 2" w:uiPriority="46"/>
-    <w:lsdException w:name="Grid Table 2 Accent 2" w:uiPriority="47"/>
-    <w:lsdException w:name="Grid Table 3 Accent 2" w:uiPriority="48"/>
-    <w:lsdException w:name="Grid Table 4 Accent 2" w:uiPriority="49"/>
-    <w:lsdException w:name="Grid Table 5 Dark Accent 2" w:uiPriority="50"/>
-    <w:lsdException w:name="Grid Table 6 Colorful Accent 2" w:uiPriority="51"/>
-    <w:lsdException w:name="Grid Table 7 Colorful Accent 2" w:uiPriority="52"/>
-    <w:lsdException w:name="Grid Table 1 Light Accent 3" w:uiPriority="46"/>
-    <w:lsdException w:name="Grid Table 2 Accent 3" w:uiPriority="47"/>
-    <w:lsdException w:name="Grid Table 3 Accent 3" w:uiPriority="48"/>
-    <w:lsdException w:name="Grid Table 4 Accent 3" w:uiPriority="49"/>
-    <w:lsdException w:name="Grid Table 5 Dark Accent 3" w:uiPriority="50"/>
-    <w:lsdException w:name="Grid Table 6 Colorful Accent 3" w:uiPriority="51"/>
-    <w:lsdException w:name="Grid Table 7 Colorful Accent 3" w:uiPriority="52"/>
-    <w:lsdException w:name="Grid Table 1 Light Accent 4" w:uiPriority="46"/>
-    <w:lsdException w:name="Grid Table 2 Accent 4" w:uiPriority="47"/>
-    <w:lsdException w:name="Grid Table 3 Accent 4" w:uiPriority="48"/>
-    <w:lsdException w:name="Grid Table 4 Accent 4" w:uiPriority="49"/>
-    <w:lsdException w:name="Grid Table 5 Dark Accent 4" w:uiPriority="50"/>
-    <w:lsdException w:name="Grid Table 6 Colorful Accent 4" w:uiPriority="51"/>
-    <w:lsdException w:name="Grid Table 7 Colorful Accent 4" w:uiPriority="52"/>
-    <w:lsdException w:name="Grid Table 1 Light Accent 5" w:uiPriority="46"/>
-    <w:lsdException w:name="Grid Table 2 Accent 5" w:uiPriority="47"/>
-    <w:lsdException w:name="Grid Table 3 Accent 5" w:uiPriority="48"/>
-    <w:lsdException w:name="Grid Table 4 Accent 5" w:uiPriority="49"/>
-    <w:lsdException w:name="Grid Table 5 Dark Accent 5" w:uiPriority="50"/>
-    <w:lsdException w:name="Grid Table 6 Colorful Accent 5" w:uiPriority="51"/>
-    <w:lsdException w:name="Grid Table 7 Colorful Accent 5" w:uiPriority="52"/>
-    <w:lsdException w:name="Grid Table 1 Light Accent 6" w:uiPriority="46"/>
-    <w:lsdException w:name="Grid Table 2 Accent 6" w:uiPriority="47"/>
-    <w:lsdException w:name="Grid Table 3 Accent 6" w:uiPriority="48"/>
-    <w:lsdException w:name="Grid Table 4 Accent 6" w:uiPriority="49"/>
-    <w:lsdException w:name="Grid Table 5 Dark Accent 6" w:uiPriority="50"/>
-    <w:lsdException w:name="Grid Table 6 Colorful Accent 6" w:uiPriority="51"/>
-    <w:lsdException w:name="Grid Table 7 Colorful Accent 6" w:uiPriority="52"/>
-    <w:lsdException w:name="List Table 1 Light" w:uiPriority="46"/>
-    <w:lsdException w:name="List Table 2" w:uiPriority="47"/>
-    <w:lsdException w:name="List Table 3" w:uiPriority="48"/>
-    <w:lsdException w:name="List Table 4" w:uiPriority="49"/>
-    <w:lsdException w:name="List Table 5 Dark" w:uiPriority="50"/>
-    <w:lsdException w:name="List Table 6 Colorful" w:uiPriority="51"/>
-    <w:lsdException w:name="List Table 7 Colorful" w:uiPriority="52"/>
-    <w:lsdException w:name="List Table 1 Light Accent 1" w:uiPriority="46"/>
-    <w:lsdException w:name="List Table 2 Accent 1" w:uiPriority="47"/>
-    <w:lsdException w:name="List Table 3 Accent 1" w:uiPriority="48"/>
-    <w:lsdException w:name="List Table 4 Accent 1" w:uiPriority="49"/>
-    <w:lsdException w:name="List Table 5 Dark Accent 1" w:uiPriority="50"/>
-    <w:lsdException w:name="List Table 6 Colorful Accent 1" w:uiPriority="51"/>
-    <w:lsdException w:name="List Table 7 Colorful Accent 1" w:uiPriority="52"/>
-    <w:lsdException w:name="List Table 1 Light Accent 2" w:uiPriority="46"/>
-    <w:lsdException w:name="List Table 2 Accent 2" w:uiPriority="47"/>
-    <w:lsdException w:name="List Table 3 Accent 2" w:uiPriority="48"/>
-    <w:lsdException w:name="List Table 4 Accent 2" w:uiPriority="49"/>
-    <w:lsdException w:name="List Table 5 Dark Accent 2" w:uiPriority="50"/>
-    <w:lsdException w:name="List Table 6 Colorful Accent 2" w:uiPriority="51"/>
-    <w:lsdException w:name="List Table 7 Colorful Accent 2" w:uiPriority="52"/>
-    <w:lsdException w:name="List Table 1 Light Accent 3" w:uiPriority="46"/>
-    <w:lsdException w:name="List Table 2 Accent 3" w:uiPriority="47"/>
-    <w:lsdException w:name="List Table 3 Accent 3" w:uiPriority="48"/>
-    <w:lsdException w:name="List Table 4 Accent 3" w:uiPriority="49"/>
-    <w:lsdException w:name="List Table 5 Dark Accent 3" w:uiPriority="50"/>
-    <w:lsdException w:name="List Table 6 Colorful Accent 3" w:uiPriority="51"/>
-    <w:lsdException w:name="List Table 7 Colorful Accent 3" w:uiPriority="52"/>
-    <w:lsdException w:name="List Table 1 Light Accent 4" w:uiPriority="46"/>
-    <w:lsdException w:name="List Table 2 Accent 4" w:uiPriority="47"/>
-    <w:lsdException w:name="List Table 3 Accent 4" w:uiPriority="48"/>
-    <w:lsdException w:name="List Table 4 Accent 4" w:uiPriority="49"/>
-    <w:lsdException w:name="List Table 5 Dark Accent 4" w:uiPriority="50"/>
-    <w:lsdException w:name="List Table 6 Colorful Accent 4" w:uiPriority="51"/>
-    <w:lsdException w:name="List Table 7 Colorful Accent 4" w:uiPriority="52"/>
-    <w:lsdException w:name="List Table 1 Light Accent 5" w:uiPriority="46"/>
-    <w:lsdException w:name="List Table 2 Accent 5" w:uiPriority="47"/>
-    <w:lsdException w:name="List Table 3 Accent 5" w:uiPriority="48"/>
-    <w:lsdException w:name="List Table 4 Accent 5" w:uiPriority="49"/>
-    <w:lsdException w:name="List Table 5 Dark Accent 5" w:uiPriority="50"/>
-    <w:lsdException w:name="List Table 6 Colorful Accent 5" w:uiPriority="51"/>
-    <w:lsdException w:name="List Table 7 Colorful Accent 5" w:uiPriority="52"/>
-    <w:lsdException w:name="List Table 1 Light Accent 6" w:uiPriority="46"/>
-    <w:lsdException w:name="List Table 2 Accent 6" w:uiPriority="47"/>
-    <w:lsdException w:name="List Table 3 Accent 6" w:uiPriority="48"/>
-    <w:lsdException w:name="List Table 4 Accent 6" w:uiPriority="49"/>
-    <w:lsdException w:name="List Table 5 Dark Accent 6" w:uiPriority="50"/>
-    <w:lsdException w:name="List Table 6 Colorful Accent 6" w:uiPriority="51"/>
-    <w:lsdException w:name="List Table 7 Colorful Accent 6" w:uiPriority="52"/>
+  <w:latentStyles w:defLockedState="0" w:defUIPriority="99" w:defSemiHidden="1" w:defUnhideWhenUsed="1" w:defQFormat="0" w:count="267">
+    <w:lsdException w:name="Normal" w:semiHidden="0" w:uiPriority="0" w:unhideWhenUsed="0" w:qFormat="1"/>
+    <w:lsdException w:name="heading 1" w:semiHidden="0" w:uiPriority="9" w:unhideWhenUsed="0" w:qFormat="1"/>
+    <w:lsdException w:name="heading 2" w:uiPriority="9" w:qFormat="1"/>
+    <w:lsdException w:name="heading 3" w:uiPriority="9" w:qFormat="1"/>
+    <w:lsdException w:name="heading 4" w:uiPriority="9" w:qFormat="1"/>
+    <w:lsdException w:name="heading 5" w:uiPriority="9" w:qFormat="1"/>
+    <w:lsdException w:name="heading 6" w:uiPriority="9" w:qFormat="1"/>
+    <w:lsdException w:name="heading 7" w:uiPriority="9" w:qFormat="1"/>
+    <w:lsdException w:name="heading 8" w:uiPriority="9" w:qFormat="1"/>
+    <w:lsdException w:name="heading 9" w:uiPriority="9" w:qFormat="1"/>
+    <w:lsdException w:name="toc 1" w:uiPriority="39"/>
+    <w:lsdException w:name="toc 2" w:uiPriority="39"/>
+    <w:lsdException w:name="toc 3" w:uiPriority="39"/>
+    <w:lsdException w:name="toc 4" w:uiPriority="39"/>
+    <w:lsdException w:name="toc 5" w:uiPriority="39"/>
+    <w:lsdException w:name="toc 6" w:uiPriority="39"/>
+    <w:lsdException w:name="toc 7" w:uiPriority="39"/>
+    <w:lsdException w:name="toc 8" w:uiPriority="39"/>
+    <w:lsdException w:name="toc 9" w:uiPriority="39"/>
+    <w:lsdException w:name="caption" w:uiPriority="35" w:qFormat="1"/>
+    <w:lsdException w:name="Title" w:semiHidden="0" w:uiPriority="10" w:unhideWhenUsed="0"/>
+    <w:lsdException w:name="Default Paragraph Font" w:uiPriority="1"/>
+    <w:lsdException w:name="Subtitle" w:semiHidden="0" w:uiPriority="11" w:unhideWhenUsed="0"/>
+    <w:lsdException w:name="Strong" w:semiHidden="0" w:uiPriority="22" w:unhideWhenUsed="0" w:qFormat="1"/>
+    <w:lsdException w:name="Emphasis" w:semiHidden="0" w:uiPriority="20" w:unhideWhenUsed="0" w:qFormat="1"/>
+    <w:lsdException w:name="Table Grid" w:semiHidden="0" w:uiPriority="59" w:unhideWhenUsed="0"/>
+    <w:lsdException w:name="Placeholder Text" w:unhideWhenUsed="0"/>
+    <w:lsdException w:name="No Spacing" w:semiHidden="0" w:uiPriority="1" w:unhideWhenUsed="0"/>
+    <w:lsdException w:name="Light Shading" w:semiHidden="0" w:uiPriority="60" w:unhideWhenUsed="0"/>
+    <w:lsdException w:name="Light List" w:semiHidden="0" w:uiPriority="61" w:unhideWhenUsed="0"/>
+    <w:lsdException w:name="Light Grid" w:semiHidden="0" w:uiPriority="62" w:unhideWhenUsed="0"/>
+    <w:lsdException w:name="Medium Shading 1" w:semiHidden="0" w:uiPriority="63" w:unhideWhenUsed="0"/>
+    <w:lsdException w:name="Medium Shading 2" w:semiHidden="0" w:uiPriority="64" w:unhideWhenUsed="0"/>
+    <w:lsdException w:name="Medium List 1" w:semiHidden="0" w:uiPriority="65" w:unhideWhenUsed="0"/>
+    <w:lsdException w:name="Medium List 2" w:semiHidden="0" w:uiPriority="66" w:unhideWhenUsed="0"/>
+    <w:lsdException w:name="Medium Grid 1" w:semiHidden="0" w:uiPriority="67" w:unhideWhenUsed="0"/>
+    <w:lsdException w:name="Medium Grid 2" w:semiHidden="0" w:uiPriority="68" w:unhideWhenUsed="0"/>
+    <w:lsdException w:name="Medium Grid 3" w:semiHidden="0" w:uiPriority="69" w:unhideWhenUsed="0"/>
+    <w:lsdException w:name="Dark List" w:semiHidden="0" w:uiPriority="70" w:unhideWhenUsed="0"/>
+    <w:lsdException w:name="Colorful Shading" w:semiHidden="0" w:uiPriority="71" w:unhideWhenUsed="0"/>
+    <w:lsdException w:name="Colorful List" w:semiHidden="0" w:uiPriority="72" w:unhideWhenUsed="0"/>
+    <w:lsdException w:name="Colorful Grid" w:semiHidden="0" w:uiPriority="73" w:unhideWhenUsed="0"/>
+    <w:lsdException w:name="Light Shading Accent 1" w:semiHidden="0" w:uiPriority="60" w:unhideWhenUsed="0"/>
+    <w:lsdException w:name="Light List Accent 1" w:semiHidden="0" w:uiPriority="61" w:unhideWhenUsed="0"/>
+    <w:lsdException w:name="Light Grid Accent 1" w:semiHidden="0" w:uiPriority="62" w:unhideWhenUsed="0"/>
+    <w:lsdException w:name="Medium Shading 1 Accent 1" w:semiHidden="0" w:uiPriority="63" w:unhideWhenUsed="0"/>
+    <w:lsdException w:name="Medium Shading 2 Accent 1" w:semiHidden="0" w:uiPriority="64" w:unhideWhenUsed="0"/>
+    <w:lsdException w:name="Medium List 1 Accent 1" w:semiHidden="0" w:uiPriority="65" w:unhideWhenUsed="0"/>
+    <w:lsdException w:name="Revision" w:unhideWhenUsed="0"/>
+    <w:lsdException w:name="List Paragraph" w:semiHidden="0" w:uiPriority="34" w:unhideWhenUsed="0" w:qFormat="1"/>
+    <w:lsdException w:name="Quote" w:semiHidden="0" w:uiPriority="29" w:unhideWhenUsed="0"/>
+    <w:lsdException w:name="Intense Quote" w:semiHidden="0" w:uiPriority="30" w:unhideWhenUsed="0"/>
+    <w:lsdException w:name="Medium List 2 Accent 1" w:semiHidden="0" w:uiPriority="66" w:unhideWhenUsed="0"/>
+    <w:lsdException w:name="Medium Grid 1 Accent 1" w:semiHidden="0" w:uiPriority="67" w:unhideWhenUsed="0"/>
+    <w:lsdException w:name="Medium Grid 2 Accent 1" w:semiHidden="0" w:uiPriority="68" w:unhideWhenUsed="0"/>
+    <w:lsdException w:name="Medium Grid 3 Accent 1" w:semiHidden="0" w:uiPriority="69" w:unhideWhenUsed="0"/>
+    <w:lsdException w:name="Dark List Accent 1" w:semiHidden="0" w:uiPriority="70" w:unhideWhenUsed="0"/>
+    <w:lsdException w:name="Colorful Shading Accent 1" w:semiHidden="0" w:uiPriority="71" w:unhideWhenUsed="0"/>
+    <w:lsdException w:name="Colorful List Accent 1" w:semiHidden="0" w:uiPriority="72" w:unhideWhenUsed="0"/>
+    <w:lsdException w:name="Colorful Grid Accent 1" w:semiHidden="0" w:uiPriority="73" w:unhideWhenUsed="0"/>
+    <w:lsdException w:name="Light Shading Accent 2" w:semiHidden="0" w:uiPriority="60" w:unhideWhenUsed="0"/>
+    <w:lsdException w:name="Light List Accent 2" w:semiHidden="0" w:uiPriority="61" w:unhideWhenUsed="0"/>
+    <w:lsdException w:name="Light Grid Accent 2" w:semiHidden="0" w:uiPriority="62" w:unhideWhenUsed="0"/>
+    <w:lsdException w:name="Medium Shading 1 Accent 2" w:semiHidden="0" w:uiPriority="63" w:unhideWhenUsed="0"/>
+    <w:lsdException w:name="Medium Shading 2 Accent 2" w:semiHidden="0" w:uiPriority="64" w:unhideWhenUsed="0"/>
+    <w:lsdException w:name="Medium List 1 Accent 2" w:semiHidden="0" w:uiPriority="65" w:unhideWhenUsed="0"/>
+    <w:lsdException w:name="Medium List 2 Accent 2" w:semiHidden="0" w:uiPriority="66" w:unhideWhenUsed="0"/>
+    <w:lsdException w:name="Medium Grid 1 Accent 2" w:semiHidden="0" w:uiPriority="67" w:unhideWhenUsed="0"/>
+    <w:lsdException w:name="Medium Grid 2 Accent 2" w:semiHidden="0" w:uiPriority="68" w:unhideWhenUsed="0"/>
+    <w:lsdException w:name="Medium Grid 3 Accent 2" w:semiHidden="0" w:uiPriority="69" w:unhideWhenUsed="0"/>
+    <w:lsdException w:name="Dark List Accent 2" w:semiHidden="0" w:uiPriority="70" w:unhideWhenUsed="0"/>
+    <w:lsdException w:name="Colorful Shading Accent 2" w:semiHidden="0" w:uiPriority="71" w:unhideWhenUsed="0"/>
+    <w:lsdException w:name="Colorful List Accent 2" w:semiHidden="0" w:uiPriority="72" w:unhideWhenUsed="0"/>
+    <w:lsdException w:name="Colorful Grid Accent 2" w:semiHidden="0" w:uiPriority="73" w:unhideWhenUsed="0"/>
+    <w:lsdException w:name="Light Shading Accent 3" w:semiHidden="0" w:uiPriority="60" w:unhideWhenUsed="0"/>
+    <w:lsdException w:name="Light List Accent 3" w:semiHidden="0" w:uiPriority="61" w:unhideWhenUsed="0"/>
+    <w:lsdException w:name="Light Grid Accent 3" w:semiHidden="0" w:uiPriority="62" w:unhideWhenUsed="0"/>
+    <w:lsdException w:name="Medium Shading 1 Accent 3" w:semiHidden="0" w:uiPriority="63" w:unhideWhenUsed="0"/>
+    <w:lsdException w:name="Medium Shading 2 Accent 3" w:semiHidden="0" w:uiPriority="64" w:unhideWhenUsed="0"/>
+    <w:lsdException w:name="Medium List 1 Accent 3" w:semiHidden="0" w:uiPriority="65" w:unhideWhenUsed="0"/>
+    <w:lsdException w:name="Medium List 2 Accent 3" w:semiHidden="0" w:uiPriority="66" w:unhideWhenUsed="0"/>
+    <w:lsdException w:name="Medium Grid 1 Accent 3" w:semiHidden="0" w:uiPriority="67" w:unhideWhenUsed="0"/>
+    <w:lsdException w:name="Medium Grid 2 Accent 3" w:semiHidden="0" w:uiPriority="68" w:unhideWhenUsed="0"/>
+    <w:lsdException w:name="Medium Grid 3 Accent 3" w:semiHidden="0" w:uiPriority="69" w:unhideWhenUsed="0"/>
+    <w:lsdException w:name="Dark List Accent 3" w:semiHidden="0" w:uiPriority="70" w:unhideWhenUsed="0"/>
+    <w:lsdException w:name="Colorful Shading Accent 3" w:semiHidden="0" w:uiPriority="71" w:unhideWhenUsed="0"/>
+    <w:lsdException w:name="Colorful List Accent 3" w:semiHidden="0" w:uiPriority="72" w:unhideWhenUsed="0"/>
+    <w:lsdException w:name="Colorful Grid Accent 3" w:semiHidden="0" w:uiPriority="73" w:unhideWhenUsed="0"/>
+    <w:lsdException w:name="Light Shading Accent 4" w:semiHidden="0" w:uiPriority="60" w:unhideWhenUsed="0"/>
+    <w:lsdException w:name="Light List Accent 4" w:semiHidden="0" w:uiPriority="61" w:unhideWhenUsed="0"/>
+    <w:lsdException w:name="Light Grid Accent 4" w:semiHidden="0" w:uiPriority="62" w:unhideWhenUsed="0"/>
+    <w:lsdException w:name="Medium Shading 1 Accent 4" w:semiHidden="0" w:uiPriority="63" w:unhideWhenUsed="0"/>
+    <w:lsdException w:name="Medium Shading 2 Accent 4" w:semiHidden="0" w:uiPriority="64" w:unhideWhenUsed="0"/>
+    <w:lsdException w:name="Medium List 1 Accent 4" w:semiHidden="0" w:uiPriority="65" w:unhideWhenUsed="0"/>
+    <w:lsdException w:name="Medium List 2 Accent 4" w:semiHidden="0" w:uiPriority="66" w:unhideWhenUsed="0"/>
+    <w:lsdException w:name="Medium Grid 1 Accent 4" w:semiHidden="0" w:uiPriority="67" w:unhideWhenUsed="0"/>
+    <w:lsdException w:name="Medium Grid 2 Accent 4" w:semiHidden="0" w:uiPriority="68" w:unhideWhenUsed="0"/>
+    <w:lsdException w:name="Medium Grid 3 Accent 4" w:semiHidden="0" w:uiPriority="69" w:unhideWhenUsed="0"/>
+    <w:lsdException w:name="Dark List Accent 4" w:semiHidden="0" w:uiPriority="70" w:unhideWhenUsed="0"/>
+    <w:lsdException w:name="Colorful Shading Accent 4" w:semiHidden="0" w:uiPriority="71" w:unhideWhenUsed="0"/>
+    <w:lsdException w:name="Colorful List Accent 4" w:semiHidden="0" w:uiPriority="72" w:unhideWhenUsed="0"/>
+    <w:lsdException w:name="Colorful Grid Accent 4" w:semiHidden="0" w:uiPriority="73" w:unhideWhenUsed="0"/>
+    <w:lsdException w:name="Light Shading Accent 5" w:semiHidden="0" w:uiPriority="60" w:unhideWhenUsed="0"/>
+    <w:lsdException w:name="Light List Accent 5" w:semiHidden="0" w:uiPriority="61" w:unhideWhenUsed="0"/>
+    <w:lsdException w:name="Light Grid Accent 5" w:semiHidden="0" w:uiPriority="62" w:unhideWhenUsed="0"/>
+    <w:lsdException w:name="Medium Shading 1 Accent 5" w:semiHidden="0" w:uiPriority="63" w:unhideWhenUsed="0"/>
+    <w:lsdException w:name="Medium Shading 2 Accent 5" w:semiHidden="0" w:uiPriority="64" w:unhideWhenUsed="0"/>
+    <w:lsdException w:name="Medium List 1 Accent 5" w:semiHidden="0" w:uiPriority="65" w:unhideWhenUsed="0"/>
+    <w:lsdException w:name="Medium List 2 Accent 5" w:semiHidden="0" w:uiPriority="66" w:unhideWhenUsed="0"/>
+    <w:lsdException w:name="Medium Grid 1 Accent 5" w:semiHidden="0" w:uiPriority="67" w:unhideWhenUsed="0"/>
+    <w:lsdException w:name="Medium Grid 2 Accent 5" w:semiHidden="0" w:uiPriority="68" w:unhideWhenUsed="0"/>
+    <w:lsdException w:name="Medium Grid 3 Accent 5" w:semiHidden="0" w:uiPriority="69" w:unhideWhenUsed="0"/>
+    <w:lsdException w:name="Dark List Accent 5" w:semiHidden="0" w:uiPriority="70" w:unhideWhenUsed="0"/>
+    <w:lsdException w:name="Colorful Shading Accent 5" w:semiHidden="0" w:uiPriority="71" w:unhideWhenUsed="0"/>
+    <w:lsdException w:name="Colorful List Accent 5" w:semiHidden="0" w:uiPriority="72" w:unhideWhenUsed="0"/>
+    <w:lsdException w:name="Colorful Grid Accent 5" w:semiHidden="0" w:uiPriority="73" w:unhideWhenUsed="0"/>
+    <w:lsdException w:name="Light Shading Accent 6" w:semiHidden="0" w:uiPriority="60" w:unhideWhenUsed="0"/>
+    <w:lsdException w:name="Light List Accent 6" w:semiHidden="0" w:uiPriority="61" w:unhideWhenUsed="0"/>
+    <w:lsdException w:name="Light Grid Accent 6" w:semiHidden="0" w:uiPriority="62" w:unhideWhenUsed="0"/>
+    <w:lsdException w:name="Medium Shading 1 Accent 6" w:semiHidden="0" w:uiPriority="63" w:unhideWhenUsed="0"/>
+    <w:lsdException w:name="Medium Shading 2 Accent 6" w:semiHidden="0" w:uiPriority="64" w:unhideWhenUsed="0"/>
+    <w:lsdException w:name="Medium List 1 Accent 6" w:semiHidden="0" w:uiPriority="65" w:unhideWhenUsed="0"/>
+    <w:lsdException w:name="Medium List 2 Accent 6" w:semiHidden="0" w:uiPriority="66" w:unhideWhenUsed="0"/>
+    <w:lsdException w:name="Medium Grid 1 Accent 6" w:semiHidden="0" w:uiPriority="67" w:unhideWhenUsed="0"/>
+    <w:lsdException w:name="Medium Grid 2 Accent 6" w:semiHidden="0" w:uiPriority="68" w:unhideWhenUsed="0"/>
+    <w:lsdException w:name="Medium Grid 3 Accent 6" w:semiHidden="0" w:uiPriority="69" w:unhideWhenUsed="0"/>
+    <w:lsdException w:name="Dark List Accent 6" w:semiHidden="0" w:uiPriority="70" w:unhideWhenUsed="0"/>
+    <w:lsdException w:name="Colorful Shading Accent 6" w:semiHidden="0" w:uiPriority="71" w:unhideWhenUsed="0"/>
+    <w:lsdException w:name="Colorful List Accent 6" w:semiHidden="0" w:uiPriority="72" w:unhideWhenUsed="0"/>
+    <w:lsdException w:name="Colorful Grid Accent 6" w:semiHidden="0" w:uiPriority="73" w:unhideWhenUsed="0"/>
+    <w:lsdException w:name="Subtle Emphasis" w:semiHidden="0" w:uiPriority="19" w:unhideWhenUsed="0"/>
+    <w:lsdException w:name="Intense Emphasis" w:semiHidden="0" w:uiPriority="21" w:unhideWhenUsed="0"/>
+    <w:lsdException w:name="Subtle Reference" w:semiHidden="0" w:uiPriority="31" w:unhideWhenUsed="0"/>
+    <w:lsdException w:name="Intense Reference" w:semiHidden="0" w:uiPriority="32" w:unhideWhenUsed="0"/>
+    <w:lsdException w:name="Book Title" w:semiHidden="0" w:uiPriority="33" w:unhideWhenUsed="0"/>
+    <w:lsdException w:name="Bibliography" w:uiPriority="37"/>
+    <w:lsdException w:name="TOC Heading" w:uiPriority="39" w:qFormat="1"/>
   </w:latentStyles>
   <w:style w:type="paragraph" w:default="1" w:styleId="Normal">
     <w:name w:val="Normal"/>
@@ -7476,7 +7763,6 @@
       <w:spacing w:after="0" w:line="240" w:lineRule="auto"/>
     </w:pPr>
     <w:tblPr>
-      <w:tblInd w:w="0" w:type="dxa"/>
       <w:tblBorders>
         <w:top w:val="single" w:sz="4" w:space="0" w:color="auto"/>
         <w:left w:val="single" w:sz="4" w:space="0" w:color="auto"/>
@@ -7485,12 +7771,590 @@
         <w:insideH w:val="single" w:sz="4" w:space="0" w:color="auto"/>
         <w:insideV w:val="single" w:sz="4" w:space="0" w:color="auto"/>
       </w:tblBorders>
+    </w:tblPr>
+  </w:style>
+  <w:style w:type="character" w:customStyle="1" w:styleId="ListParagraphChar">
+    <w:name w:val="List Paragraph Char"/>
+    <w:basedOn w:val="DefaultParagraphFont"/>
+    <w:link w:val="ListParagraph"/>
+    <w:uiPriority w:val="34"/>
+    <w:rsid w:val="00B42483"/>
+    <w:rPr>
+      <w:lang w:val="bg-BG"/>
+    </w:rPr>
+  </w:style>
+  <w:style w:type="character" w:customStyle="1" w:styleId="CodeChar">
+    <w:name w:val="Code Char"/>
+    <w:basedOn w:val="ListParagraphChar"/>
+    <w:link w:val="Code"/>
+    <w:rsid w:val="00B42483"/>
+    <w:rPr>
+      <w:rFonts w:ascii="Consolas" w:hAnsi="Consolas" w:cs="Consolas"/>
+      <w:b/>
+      <w:noProof/>
+      <w:lang w:val="bg-BG"/>
+    </w:rPr>
+  </w:style>
+  <w:style w:type="character" w:styleId="Emphasis">
+    <w:name w:val="Emphasis"/>
+    <w:basedOn w:val="DefaultParagraphFont"/>
+    <w:uiPriority w:val="20"/>
+    <w:qFormat/>
+    <w:rsid w:val="00083BAB"/>
+    <w:rPr>
+      <w:i/>
+      <w:iCs/>
+    </w:rPr>
+  </w:style>
+</w:styles>
+</file>
+
+<file path=word/stylesWithEffects.xml><?xml version="1.0" encoding="utf-8"?>
+<w:styles xmlns:wpc="http://schemas.microsoft.com/office/word/2010/wordprocessingCanvas" xmlns:mc="http://schemas.openxmlformats.org/markup-compatibility/2006" xmlns:o="urn:schemas-microsoft-com:office:office" xmlns:r="http://schemas.openxmlformats.org/officeDocument/2006/relationships" xmlns:m="http://schemas.openxmlformats.org/officeDocument/2006/math" xmlns:v="urn:schemas-microsoft-com:vml" xmlns:wp14="http://schemas.microsoft.com/office/word/2010/wordprocessingDrawing" xmlns:wp="http://schemas.openxmlformats.org/drawingml/2006/wordprocessingDrawing" xmlns:w10="urn:schemas-microsoft-com:office:word" xmlns:w="http://schemas.openxmlformats.org/wordprocessingml/2006/main" xmlns:w14="http://schemas.microsoft.com/office/word/2010/wordml" xmlns:wpg="http://schemas.microsoft.com/office/word/2010/wordprocessingGroup" xmlns:wpi="http://schemas.microsoft.com/office/word/2010/wordprocessingInk" xmlns:wne="http://schemas.microsoft.com/office/word/2006/wordml" xmlns:wps="http://schemas.microsoft.com/office/word/2010/wordprocessingShape" mc:Ignorable="w14 wp14">
+  <w:docDefaults>
+    <w:rPrDefault>
+      <w:rPr>
+        <w:rFonts w:asciiTheme="minorHAnsi" w:eastAsiaTheme="minorHAnsi" w:hAnsiTheme="minorHAnsi" w:cstheme="minorBidi"/>
+        <w:sz w:val="22"/>
+        <w:szCs w:val="22"/>
+        <w:lang w:val="en-US" w:eastAsia="en-US" w:bidi="ar-SA"/>
+      </w:rPr>
+    </w:rPrDefault>
+    <w:pPrDefault>
+      <w:pPr>
+        <w:spacing w:after="200" w:line="276" w:lineRule="auto"/>
+      </w:pPr>
+    </w:pPrDefault>
+  </w:docDefaults>
+  <w:latentStyles w:defLockedState="0" w:defUIPriority="99" w:defSemiHidden="1" w:defUnhideWhenUsed="1" w:defQFormat="0" w:count="267">
+    <w:lsdException w:name="Normal" w:semiHidden="0" w:uiPriority="0" w:unhideWhenUsed="0" w:qFormat="1"/>
+    <w:lsdException w:name="heading 1" w:semiHidden="0" w:uiPriority="9" w:unhideWhenUsed="0" w:qFormat="1"/>
+    <w:lsdException w:name="heading 2" w:uiPriority="9" w:qFormat="1"/>
+    <w:lsdException w:name="heading 3" w:uiPriority="9" w:qFormat="1"/>
+    <w:lsdException w:name="heading 4" w:uiPriority="9" w:qFormat="1"/>
+    <w:lsdException w:name="heading 5" w:uiPriority="9" w:qFormat="1"/>
+    <w:lsdException w:name="heading 6" w:uiPriority="9" w:qFormat="1"/>
+    <w:lsdException w:name="heading 7" w:uiPriority="9" w:qFormat="1"/>
+    <w:lsdException w:name="heading 8" w:uiPriority="9" w:qFormat="1"/>
+    <w:lsdException w:name="heading 9" w:uiPriority="9" w:qFormat="1"/>
+    <w:lsdException w:name="toc 1" w:uiPriority="39"/>
+    <w:lsdException w:name="toc 2" w:uiPriority="39"/>
+    <w:lsdException w:name="toc 3" w:uiPriority="39"/>
+    <w:lsdException w:name="toc 4" w:uiPriority="39"/>
+    <w:lsdException w:name="toc 5" w:uiPriority="39"/>
+    <w:lsdException w:name="toc 6" w:uiPriority="39"/>
+    <w:lsdException w:name="toc 7" w:uiPriority="39"/>
+    <w:lsdException w:name="toc 8" w:uiPriority="39"/>
+    <w:lsdException w:name="toc 9" w:uiPriority="39"/>
+    <w:lsdException w:name="caption" w:uiPriority="35" w:qFormat="1"/>
+    <w:lsdException w:name="Title" w:semiHidden="0" w:uiPriority="10" w:unhideWhenUsed="0"/>
+    <w:lsdException w:name="Default Paragraph Font" w:uiPriority="1"/>
+    <w:lsdException w:name="Subtitle" w:semiHidden="0" w:uiPriority="11" w:unhideWhenUsed="0"/>
+    <w:lsdException w:name="Strong" w:semiHidden="0" w:uiPriority="22" w:unhideWhenUsed="0" w:qFormat="1"/>
+    <w:lsdException w:name="Emphasis" w:semiHidden="0" w:uiPriority="20" w:unhideWhenUsed="0" w:qFormat="1"/>
+    <w:lsdException w:name="Table Grid" w:semiHidden="0" w:uiPriority="59" w:unhideWhenUsed="0"/>
+    <w:lsdException w:name="Placeholder Text" w:unhideWhenUsed="0"/>
+    <w:lsdException w:name="No Spacing" w:semiHidden="0" w:uiPriority="1" w:unhideWhenUsed="0"/>
+    <w:lsdException w:name="Light Shading" w:semiHidden="0" w:uiPriority="60" w:unhideWhenUsed="0"/>
+    <w:lsdException w:name="Light List" w:semiHidden="0" w:uiPriority="61" w:unhideWhenUsed="0"/>
+    <w:lsdException w:name="Light Grid" w:semiHidden="0" w:uiPriority="62" w:unhideWhenUsed="0"/>
+    <w:lsdException w:name="Medium Shading 1" w:semiHidden="0" w:uiPriority="63" w:unhideWhenUsed="0"/>
+    <w:lsdException w:name="Medium Shading 2" w:semiHidden="0" w:uiPriority="64" w:unhideWhenUsed="0"/>
+    <w:lsdException w:name="Medium List 1" w:semiHidden="0" w:uiPriority="65" w:unhideWhenUsed="0"/>
+    <w:lsdException w:name="Medium List 2" w:semiHidden="0" w:uiPriority="66" w:unhideWhenUsed="0"/>
+    <w:lsdException w:name="Medium Grid 1" w:semiHidden="0" w:uiPriority="67" w:unhideWhenUsed="0"/>
+    <w:lsdException w:name="Medium Grid 2" w:semiHidden="0" w:uiPriority="68" w:unhideWhenUsed="0"/>
+    <w:lsdException w:name="Medium Grid 3" w:semiHidden="0" w:uiPriority="69" w:unhideWhenUsed="0"/>
+    <w:lsdException w:name="Dark List" w:semiHidden="0" w:uiPriority="70" w:unhideWhenUsed="0"/>
+    <w:lsdException w:name="Colorful Shading" w:semiHidden="0" w:uiPriority="71" w:unhideWhenUsed="0"/>
+    <w:lsdException w:name="Colorful List" w:semiHidden="0" w:uiPriority="72" w:unhideWhenUsed="0"/>
+    <w:lsdException w:name="Colorful Grid" w:semiHidden="0" w:uiPriority="73" w:unhideWhenUsed="0"/>
+    <w:lsdException w:name="Light Shading Accent 1" w:semiHidden="0" w:uiPriority="60" w:unhideWhenUsed="0"/>
+    <w:lsdException w:name="Light List Accent 1" w:semiHidden="0" w:uiPriority="61" w:unhideWhenUsed="0"/>
+    <w:lsdException w:name="Light Grid Accent 1" w:semiHidden="0" w:uiPriority="62" w:unhideWhenUsed="0"/>
+    <w:lsdException w:name="Medium Shading 1 Accent 1" w:semiHidden="0" w:uiPriority="63" w:unhideWhenUsed="0"/>
+    <w:lsdException w:name="Medium Shading 2 Accent 1" w:semiHidden="0" w:uiPriority="64" w:unhideWhenUsed="0"/>
+    <w:lsdException w:name="Medium List 1 Accent 1" w:semiHidden="0" w:uiPriority="65" w:unhideWhenUsed="0"/>
+    <w:lsdException w:name="Revision" w:unhideWhenUsed="0"/>
+    <w:lsdException w:name="List Paragraph" w:semiHidden="0" w:uiPriority="34" w:unhideWhenUsed="0" w:qFormat="1"/>
+    <w:lsdException w:name="Quote" w:semiHidden="0" w:uiPriority="29" w:unhideWhenUsed="0"/>
+    <w:lsdException w:name="Intense Quote" w:semiHidden="0" w:uiPriority="30" w:unhideWhenUsed="0"/>
+    <w:lsdException w:name="Medium List 2 Accent 1" w:semiHidden="0" w:uiPriority="66" w:unhideWhenUsed="0"/>
+    <w:lsdException w:name="Medium Grid 1 Accent 1" w:semiHidden="0" w:uiPriority="67" w:unhideWhenUsed="0"/>
+    <w:lsdException w:name="Medium Grid 2 Accent 1" w:semiHidden="0" w:uiPriority="68" w:unhideWhenUsed="0"/>
+    <w:lsdException w:name="Medium Grid 3 Accent 1" w:semiHidden="0" w:uiPriority="69" w:unhideWhenUsed="0"/>
+    <w:lsdException w:name="Dark List Accent 1" w:semiHidden="0" w:uiPriority="70" w:unhideWhenUsed="0"/>
+    <w:lsdException w:name="Colorful Shading Accent 1" w:semiHidden="0" w:uiPriority="71" w:unhideWhenUsed="0"/>
+    <w:lsdException w:name="Colorful List Accent 1" w:semiHidden="0" w:uiPriority="72" w:unhideWhenUsed="0"/>
+    <w:lsdException w:name="Colorful Grid Accent 1" w:semiHidden="0" w:uiPriority="73" w:unhideWhenUsed="0"/>
+    <w:lsdException w:name="Light Shading Accent 2" w:semiHidden="0" w:uiPriority="60" w:unhideWhenUsed="0"/>
+    <w:lsdException w:name="Light List Accent 2" w:semiHidden="0" w:uiPriority="61" w:unhideWhenUsed="0"/>
+    <w:lsdException w:name="Light Grid Accent 2" w:semiHidden="0" w:uiPriority="62" w:unhideWhenUsed="0"/>
+    <w:lsdException w:name="Medium Shading 1 Accent 2" w:semiHidden="0" w:uiPriority="63" w:unhideWhenUsed="0"/>
+    <w:lsdException w:name="Medium Shading 2 Accent 2" w:semiHidden="0" w:uiPriority="64" w:unhideWhenUsed="0"/>
+    <w:lsdException w:name="Medium List 1 Accent 2" w:semiHidden="0" w:uiPriority="65" w:unhideWhenUsed="0"/>
+    <w:lsdException w:name="Medium List 2 Accent 2" w:semiHidden="0" w:uiPriority="66" w:unhideWhenUsed="0"/>
+    <w:lsdException w:name="Medium Grid 1 Accent 2" w:semiHidden="0" w:uiPriority="67" w:unhideWhenUsed="0"/>
+    <w:lsdException w:name="Medium Grid 2 Accent 2" w:semiHidden="0" w:uiPriority="68" w:unhideWhenUsed="0"/>
+    <w:lsdException w:name="Medium Grid 3 Accent 2" w:semiHidden="0" w:uiPriority="69" w:unhideWhenUsed="0"/>
+    <w:lsdException w:name="Dark List Accent 2" w:semiHidden="0" w:uiPriority="70" w:unhideWhenUsed="0"/>
+    <w:lsdException w:name="Colorful Shading Accent 2" w:semiHidden="0" w:uiPriority="71" w:unhideWhenUsed="0"/>
+    <w:lsdException w:name="Colorful List Accent 2" w:semiHidden="0" w:uiPriority="72" w:unhideWhenUsed="0"/>
+    <w:lsdException w:name="Colorful Grid Accent 2" w:semiHidden="0" w:uiPriority="73" w:unhideWhenUsed="0"/>
+    <w:lsdException w:name="Light Shading Accent 3" w:semiHidden="0" w:uiPriority="60" w:unhideWhenUsed="0"/>
+    <w:lsdException w:name="Light List Accent 3" w:semiHidden="0" w:uiPriority="61" w:unhideWhenUsed="0"/>
+    <w:lsdException w:name="Light Grid Accent 3" w:semiHidden="0" w:uiPriority="62" w:unhideWhenUsed="0"/>
+    <w:lsdException w:name="Medium Shading 1 Accent 3" w:semiHidden="0" w:uiPriority="63" w:unhideWhenUsed="0"/>
+    <w:lsdException w:name="Medium Shading 2 Accent 3" w:semiHidden="0" w:uiPriority="64" w:unhideWhenUsed="0"/>
+    <w:lsdException w:name="Medium List 1 Accent 3" w:semiHidden="0" w:uiPriority="65" w:unhideWhenUsed="0"/>
+    <w:lsdException w:name="Medium List 2 Accent 3" w:semiHidden="0" w:uiPriority="66" w:unhideWhenUsed="0"/>
+    <w:lsdException w:name="Medium Grid 1 Accent 3" w:semiHidden="0" w:uiPriority="67" w:unhideWhenUsed="0"/>
+    <w:lsdException w:name="Medium Grid 2 Accent 3" w:semiHidden="0" w:uiPriority="68" w:unhideWhenUsed="0"/>
+    <w:lsdException w:name="Medium Grid 3 Accent 3" w:semiHidden="0" w:uiPriority="69" w:unhideWhenUsed="0"/>
+    <w:lsdException w:name="Dark List Accent 3" w:semiHidden="0" w:uiPriority="70" w:unhideWhenUsed="0"/>
+    <w:lsdException w:name="Colorful Shading Accent 3" w:semiHidden="0" w:uiPriority="71" w:unhideWhenUsed="0"/>
+    <w:lsdException w:name="Colorful List Accent 3" w:semiHidden="0" w:uiPriority="72" w:unhideWhenUsed="0"/>
+    <w:lsdException w:name="Colorful Grid Accent 3" w:semiHidden="0" w:uiPriority="73" w:unhideWhenUsed="0"/>
+    <w:lsdException w:name="Light Shading Accent 4" w:semiHidden="0" w:uiPriority="60" w:unhideWhenUsed="0"/>
+    <w:lsdException w:name="Light List Accent 4" w:semiHidden="0" w:uiPriority="61" w:unhideWhenUsed="0"/>
+    <w:lsdException w:name="Light Grid Accent 4" w:semiHidden="0" w:uiPriority="62" w:unhideWhenUsed="0"/>
+    <w:lsdException w:name="Medium Shading 1 Accent 4" w:semiHidden="0" w:uiPriority="63" w:unhideWhenUsed="0"/>
+    <w:lsdException w:name="Medium Shading 2 Accent 4" w:semiHidden="0" w:uiPriority="64" w:unhideWhenUsed="0"/>
+    <w:lsdException w:name="Medium List 1 Accent 4" w:semiHidden="0" w:uiPriority="65" w:unhideWhenUsed="0"/>
+    <w:lsdException w:name="Medium List 2 Accent 4" w:semiHidden="0" w:uiPriority="66" w:unhideWhenUsed="0"/>
+    <w:lsdException w:name="Medium Grid 1 Accent 4" w:semiHidden="0" w:uiPriority="67" w:unhideWhenUsed="0"/>
+    <w:lsdException w:name="Medium Grid 2 Accent 4" w:semiHidden="0" w:uiPriority="68" w:unhideWhenUsed="0"/>
+    <w:lsdException w:name="Medium Grid 3 Accent 4" w:semiHidden="0" w:uiPriority="69" w:unhideWhenUsed="0"/>
+    <w:lsdException w:name="Dark List Accent 4" w:semiHidden="0" w:uiPriority="70" w:unhideWhenUsed="0"/>
+    <w:lsdException w:name="Colorful Shading Accent 4" w:semiHidden="0" w:uiPriority="71" w:unhideWhenUsed="0"/>
+    <w:lsdException w:name="Colorful List Accent 4" w:semiHidden="0" w:uiPriority="72" w:unhideWhenUsed="0"/>
+    <w:lsdException w:name="Colorful Grid Accent 4" w:semiHidden="0" w:uiPriority="73" w:unhideWhenUsed="0"/>
+    <w:lsdException w:name="Light Shading Accent 5" w:semiHidden="0" w:uiPriority="60" w:unhideWhenUsed="0"/>
+    <w:lsdException w:name="Light List Accent 5" w:semiHidden="0" w:uiPriority="61" w:unhideWhenUsed="0"/>
+    <w:lsdException w:name="Light Grid Accent 5" w:semiHidden="0" w:uiPriority="62" w:unhideWhenUsed="0"/>
+    <w:lsdException w:name="Medium Shading 1 Accent 5" w:semiHidden="0" w:uiPriority="63" w:unhideWhenUsed="0"/>
+    <w:lsdException w:name="Medium Shading 2 Accent 5" w:semiHidden="0" w:uiPriority="64" w:unhideWhenUsed="0"/>
+    <w:lsdException w:name="Medium List 1 Accent 5" w:semiHidden="0" w:uiPriority="65" w:unhideWhenUsed="0"/>
+    <w:lsdException w:name="Medium List 2 Accent 5" w:semiHidden="0" w:uiPriority="66" w:unhideWhenUsed="0"/>
+    <w:lsdException w:name="Medium Grid 1 Accent 5" w:semiHidden="0" w:uiPriority="67" w:unhideWhenUsed="0"/>
+    <w:lsdException w:name="Medium Grid 2 Accent 5" w:semiHidden="0" w:uiPriority="68" w:unhideWhenUsed="0"/>
+    <w:lsdException w:name="Medium Grid 3 Accent 5" w:semiHidden="0" w:uiPriority="69" w:unhideWhenUsed="0"/>
+    <w:lsdException w:name="Dark List Accent 5" w:semiHidden="0" w:uiPriority="70" w:unhideWhenUsed="0"/>
+    <w:lsdException w:name="Colorful Shading Accent 5" w:semiHidden="0" w:uiPriority="71" w:unhideWhenUsed="0"/>
+    <w:lsdException w:name="Colorful List Accent 5" w:semiHidden="0" w:uiPriority="72" w:unhideWhenUsed="0"/>
+    <w:lsdException w:name="Colorful Grid Accent 5" w:semiHidden="0" w:uiPriority="73" w:unhideWhenUsed="0"/>
+    <w:lsdException w:name="Light Shading Accent 6" w:semiHidden="0" w:uiPriority="60" w:unhideWhenUsed="0"/>
+    <w:lsdException w:name="Light List Accent 6" w:semiHidden="0" w:uiPriority="61" w:unhideWhenUsed="0"/>
+    <w:lsdException w:name="Light Grid Accent 6" w:semiHidden="0" w:uiPriority="62" w:unhideWhenUsed="0"/>
+    <w:lsdException w:name="Medium Shading 1 Accent 6" w:semiHidden="0" w:uiPriority="63" w:unhideWhenUsed="0"/>
+    <w:lsdException w:name="Medium Shading 2 Accent 6" w:semiHidden="0" w:uiPriority="64" w:unhideWhenUsed="0"/>
+    <w:lsdException w:name="Medium List 1 Accent 6" w:semiHidden="0" w:uiPriority="65" w:unhideWhenUsed="0"/>
+    <w:lsdException w:name="Medium List 2 Accent 6" w:semiHidden="0" w:uiPriority="66" w:unhideWhenUsed="0"/>
+    <w:lsdException w:name="Medium Grid 1 Accent 6" w:semiHidden="0" w:uiPriority="67" w:unhideWhenUsed="0"/>
+    <w:lsdException w:name="Medium Grid 2 Accent 6" w:semiHidden="0" w:uiPriority="68" w:unhideWhenUsed="0"/>
+    <w:lsdException w:name="Medium Grid 3 Accent 6" w:semiHidden="0" w:uiPriority="69" w:unhideWhenUsed="0"/>
+    <w:lsdException w:name="Dark List Accent 6" w:semiHidden="0" w:uiPriority="70" w:unhideWhenUsed="0"/>
+    <w:lsdException w:name="Colorful Shading Accent 6" w:semiHidden="0" w:uiPriority="71" w:unhideWhenUsed="0"/>
+    <w:lsdException w:name="Colorful List Accent 6" w:semiHidden="0" w:uiPriority="72" w:unhideWhenUsed="0"/>
+    <w:lsdException w:name="Colorful Grid Accent 6" w:semiHidden="0" w:uiPriority="73" w:unhideWhenUsed="0"/>
+    <w:lsdException w:name="Subtle Emphasis" w:semiHidden="0" w:uiPriority="19" w:unhideWhenUsed="0"/>
+    <w:lsdException w:name="Intense Emphasis" w:semiHidden="0" w:uiPriority="21" w:unhideWhenUsed="0"/>
+    <w:lsdException w:name="Subtle Reference" w:semiHidden="0" w:uiPriority="31" w:unhideWhenUsed="0"/>
+    <w:lsdException w:name="Intense Reference" w:semiHidden="0" w:uiPriority="32" w:unhideWhenUsed="0"/>
+    <w:lsdException w:name="Book Title" w:semiHidden="0" w:uiPriority="33" w:unhideWhenUsed="0"/>
+    <w:lsdException w:name="Bibliography" w:uiPriority="37"/>
+    <w:lsdException w:name="TOC Heading" w:uiPriority="39" w:qFormat="1"/>
+  </w:latentStyles>
+  <w:style w:type="paragraph" w:default="1" w:styleId="Normal">
+    <w:name w:val="Normal"/>
+    <w:qFormat/>
+    <w:rsid w:val="00AC7550"/>
+  </w:style>
+  <w:style w:type="paragraph" w:styleId="Heading1">
+    <w:name w:val="heading 1"/>
+    <w:basedOn w:val="Normal"/>
+    <w:next w:val="Normal"/>
+    <w:link w:val="Heading1Char"/>
+    <w:uiPriority w:val="9"/>
+    <w:qFormat/>
+    <w:rsid w:val="00941FFF"/>
+    <w:pPr>
+      <w:keepNext/>
+      <w:keepLines/>
+      <w:spacing w:before="120" w:after="60"/>
+      <w:outlineLvl w:val="0"/>
+    </w:pPr>
+    <w:rPr>
+      <w:rFonts w:eastAsiaTheme="majorEastAsia" w:cstheme="majorBidi"/>
+      <w:b/>
+      <w:color w:val="642D08"/>
+      <w:sz w:val="40"/>
+      <w:szCs w:val="32"/>
+    </w:rPr>
+  </w:style>
+  <w:style w:type="paragraph" w:styleId="Heading2">
+    <w:name w:val="heading 2"/>
+    <w:basedOn w:val="Normal"/>
+    <w:next w:val="Normal"/>
+    <w:link w:val="Heading2Char"/>
+    <w:uiPriority w:val="9"/>
+    <w:qFormat/>
+    <w:rsid w:val="00551D82"/>
+    <w:pPr>
+      <w:keepNext/>
+      <w:keepLines/>
+      <w:numPr>
+        <w:numId w:val="8"/>
+      </w:numPr>
+      <w:tabs>
+        <w:tab w:val="left" w:pos="1843"/>
+      </w:tabs>
+      <w:spacing w:before="120" w:after="80"/>
+      <w:ind w:left="0" w:firstLine="0"/>
+      <w:outlineLvl w:val="1"/>
+    </w:pPr>
+    <w:rPr>
+      <w:rFonts w:eastAsiaTheme="majorEastAsia" w:cstheme="majorBidi"/>
+      <w:b/>
+      <w:color w:val="7C380A"/>
+      <w:sz w:val="36"/>
+      <w:szCs w:val="36"/>
+    </w:rPr>
+  </w:style>
+  <w:style w:type="paragraph" w:styleId="Heading3">
+    <w:name w:val="heading 3"/>
+    <w:basedOn w:val="Normal"/>
+    <w:next w:val="Normal"/>
+    <w:link w:val="Heading3Char"/>
+    <w:uiPriority w:val="9"/>
+    <w:unhideWhenUsed/>
+    <w:qFormat/>
+    <w:rsid w:val="00941FFF"/>
+    <w:pPr>
+      <w:keepNext/>
+      <w:keepLines/>
+      <w:spacing w:before="120" w:after="80"/>
+      <w:outlineLvl w:val="2"/>
+    </w:pPr>
+    <w:rPr>
+      <w:rFonts w:eastAsiaTheme="majorEastAsia" w:cstheme="majorBidi"/>
+      <w:b/>
+      <w:color w:val="8F400B"/>
+      <w:sz w:val="32"/>
+      <w:szCs w:val="32"/>
+    </w:rPr>
+  </w:style>
+  <w:style w:type="paragraph" w:styleId="Heading4">
+    <w:name w:val="heading 4"/>
+    <w:basedOn w:val="Normal"/>
+    <w:next w:val="Normal"/>
+    <w:link w:val="Heading4Char"/>
+    <w:uiPriority w:val="9"/>
+    <w:unhideWhenUsed/>
+    <w:qFormat/>
+    <w:rsid w:val="00941FFF"/>
+    <w:pPr>
+      <w:keepNext/>
+      <w:keepLines/>
+      <w:spacing w:before="80" w:after="80"/>
+      <w:outlineLvl w:val="3"/>
+    </w:pPr>
+    <w:rPr>
+      <w:rFonts w:eastAsiaTheme="majorEastAsia" w:cstheme="majorBidi"/>
+      <w:b/>
+      <w:iCs/>
+      <w:color w:val="A34A0D"/>
+      <w:sz w:val="28"/>
+    </w:rPr>
+  </w:style>
+  <w:style w:type="paragraph" w:styleId="Heading5">
+    <w:name w:val="heading 5"/>
+    <w:basedOn w:val="Normal"/>
+    <w:next w:val="Normal"/>
+    <w:link w:val="Heading5Char"/>
+    <w:uiPriority w:val="9"/>
+    <w:semiHidden/>
+    <w:unhideWhenUsed/>
+    <w:qFormat/>
+    <w:rsid w:val="00941FFF"/>
+    <w:pPr>
+      <w:keepNext/>
+      <w:keepLines/>
+      <w:spacing w:before="40" w:after="0"/>
+      <w:outlineLvl w:val="4"/>
+    </w:pPr>
+    <w:rPr>
+      <w:rFonts w:eastAsiaTheme="majorEastAsia" w:cstheme="majorBidi"/>
+      <w:b/>
+      <w:color w:val="B2500E"/>
+    </w:rPr>
+  </w:style>
+  <w:style w:type="character" w:default="1" w:styleId="DefaultParagraphFont">
+    <w:name w:val="Default Paragraph Font"/>
+    <w:uiPriority w:val="1"/>
+    <w:semiHidden/>
+    <w:unhideWhenUsed/>
+  </w:style>
+  <w:style w:type="table" w:default="1" w:styleId="TableNormal">
+    <w:name w:val="Normal Table"/>
+    <w:uiPriority w:val="99"/>
+    <w:semiHidden/>
+    <w:unhideWhenUsed/>
+    <w:tblPr>
+      <w:tblInd w:w="0" w:type="dxa"/>
       <w:tblCellMar>
         <w:top w:w="0" w:type="dxa"/>
         <w:left w:w="108" w:type="dxa"/>
         <w:bottom w:w="0" w:type="dxa"/>
         <w:right w:w="108" w:type="dxa"/>
       </w:tblCellMar>
+    </w:tblPr>
+  </w:style>
+  <w:style w:type="numbering" w:default="1" w:styleId="NoList">
+    <w:name w:val="No List"/>
+    <w:uiPriority w:val="99"/>
+    <w:semiHidden/>
+    <w:unhideWhenUsed/>
+  </w:style>
+  <w:style w:type="paragraph" w:styleId="Header">
+    <w:name w:val="header"/>
+    <w:basedOn w:val="Normal"/>
+    <w:link w:val="HeaderChar"/>
+    <w:uiPriority w:val="99"/>
+    <w:unhideWhenUsed/>
+    <w:rsid w:val="008068A2"/>
+    <w:pPr>
+      <w:tabs>
+        <w:tab w:val="center" w:pos="4680"/>
+        <w:tab w:val="right" w:pos="9360"/>
+      </w:tabs>
+      <w:spacing w:after="0" w:line="240" w:lineRule="auto"/>
+    </w:pPr>
+  </w:style>
+  <w:style w:type="character" w:customStyle="1" w:styleId="HeaderChar">
+    <w:name w:val="Header Char"/>
+    <w:basedOn w:val="DefaultParagraphFont"/>
+    <w:link w:val="Header"/>
+    <w:uiPriority w:val="99"/>
+    <w:rsid w:val="008068A2"/>
+  </w:style>
+  <w:style w:type="paragraph" w:styleId="Footer">
+    <w:name w:val="footer"/>
+    <w:basedOn w:val="Normal"/>
+    <w:link w:val="FooterChar"/>
+    <w:uiPriority w:val="99"/>
+    <w:unhideWhenUsed/>
+    <w:rsid w:val="008068A2"/>
+    <w:pPr>
+      <w:tabs>
+        <w:tab w:val="center" w:pos="4680"/>
+        <w:tab w:val="right" w:pos="9360"/>
+      </w:tabs>
+      <w:spacing w:after="0" w:line="240" w:lineRule="auto"/>
+    </w:pPr>
+  </w:style>
+  <w:style w:type="character" w:customStyle="1" w:styleId="FooterChar">
+    <w:name w:val="Footer Char"/>
+    <w:basedOn w:val="DefaultParagraphFont"/>
+    <w:link w:val="Footer"/>
+    <w:uiPriority w:val="99"/>
+    <w:rsid w:val="008068A2"/>
+  </w:style>
+  <w:style w:type="paragraph" w:styleId="BalloonText">
+    <w:name w:val="Balloon Text"/>
+    <w:basedOn w:val="Normal"/>
+    <w:link w:val="BalloonTextChar"/>
+    <w:uiPriority w:val="99"/>
+    <w:semiHidden/>
+    <w:unhideWhenUsed/>
+    <w:rsid w:val="00564D7B"/>
+    <w:pPr>
+      <w:spacing w:after="0" w:line="240" w:lineRule="auto"/>
+    </w:pPr>
+    <w:rPr>
+      <w:rFonts w:ascii="Tahoma" w:hAnsi="Tahoma" w:cs="Tahoma"/>
+      <w:sz w:val="16"/>
+      <w:szCs w:val="16"/>
+    </w:rPr>
+  </w:style>
+  <w:style w:type="character" w:customStyle="1" w:styleId="BalloonTextChar">
+    <w:name w:val="Balloon Text Char"/>
+    <w:basedOn w:val="DefaultParagraphFont"/>
+    <w:link w:val="BalloonText"/>
+    <w:uiPriority w:val="99"/>
+    <w:semiHidden/>
+    <w:rsid w:val="00564D7B"/>
+    <w:rPr>
+      <w:rFonts w:ascii="Tahoma" w:hAnsi="Tahoma" w:cs="Tahoma"/>
+      <w:sz w:val="16"/>
+      <w:szCs w:val="16"/>
+    </w:rPr>
+  </w:style>
+  <w:style w:type="character" w:styleId="Hyperlink">
+    <w:name w:val="Hyperlink"/>
+    <w:basedOn w:val="DefaultParagraphFont"/>
+    <w:uiPriority w:val="99"/>
+    <w:unhideWhenUsed/>
+    <w:rsid w:val="0079324A"/>
+    <w:rPr>
+      <w:color w:val="0000FF" w:themeColor="hyperlink"/>
+      <w:u w:val="single"/>
+    </w:rPr>
+  </w:style>
+  <w:style w:type="character" w:customStyle="1" w:styleId="Heading1Char">
+    <w:name w:val="Heading 1 Char"/>
+    <w:basedOn w:val="DefaultParagraphFont"/>
+    <w:link w:val="Heading1"/>
+    <w:uiPriority w:val="9"/>
+    <w:rsid w:val="00941FFF"/>
+    <w:rPr>
+      <w:rFonts w:eastAsiaTheme="majorEastAsia" w:cstheme="majorBidi"/>
+      <w:b/>
+      <w:color w:val="642D08"/>
+      <w:sz w:val="40"/>
+      <w:szCs w:val="32"/>
+      <w:lang w:val="bg-BG"/>
+    </w:rPr>
+  </w:style>
+  <w:style w:type="character" w:customStyle="1" w:styleId="Heading2Char">
+    <w:name w:val="Heading 2 Char"/>
+    <w:basedOn w:val="DefaultParagraphFont"/>
+    <w:link w:val="Heading2"/>
+    <w:uiPriority w:val="9"/>
+    <w:rsid w:val="00551D82"/>
+    <w:rPr>
+      <w:rFonts w:eastAsiaTheme="majorEastAsia" w:cstheme="majorBidi"/>
+      <w:b/>
+      <w:color w:val="7C380A"/>
+      <w:sz w:val="36"/>
+      <w:szCs w:val="36"/>
+    </w:rPr>
+  </w:style>
+  <w:style w:type="paragraph" w:styleId="NormalWeb">
+    <w:name w:val="Normal (Web)"/>
+    <w:basedOn w:val="Normal"/>
+    <w:uiPriority w:val="99"/>
+    <w:semiHidden/>
+    <w:unhideWhenUsed/>
+    <w:rsid w:val="00524789"/>
+    <w:pPr>
+      <w:spacing w:before="100" w:beforeAutospacing="1" w:after="100" w:afterAutospacing="1" w:line="240" w:lineRule="auto"/>
+    </w:pPr>
+    <w:rPr>
+      <w:rFonts w:ascii="Times New Roman" w:eastAsia="Times New Roman" w:hAnsi="Times New Roman" w:cs="Times New Roman"/>
+      <w:sz w:val="24"/>
+      <w:szCs w:val="24"/>
+    </w:rPr>
+  </w:style>
+  <w:style w:type="character" w:styleId="Strong">
+    <w:name w:val="Strong"/>
+    <w:basedOn w:val="DefaultParagraphFont"/>
+    <w:uiPriority w:val="22"/>
+    <w:qFormat/>
+    <w:rsid w:val="00524789"/>
+    <w:rPr>
+      <w:b/>
+      <w:bCs/>
+    </w:rPr>
+  </w:style>
+  <w:style w:type="character" w:customStyle="1" w:styleId="Heading3Char">
+    <w:name w:val="Heading 3 Char"/>
+    <w:basedOn w:val="DefaultParagraphFont"/>
+    <w:link w:val="Heading3"/>
+    <w:uiPriority w:val="9"/>
+    <w:rsid w:val="00941FFF"/>
+    <w:rPr>
+      <w:rFonts w:eastAsiaTheme="majorEastAsia" w:cstheme="majorBidi"/>
+      <w:b/>
+      <w:color w:val="8F400B"/>
+      <w:sz w:val="32"/>
+      <w:szCs w:val="32"/>
+      <w:lang w:val="bg-BG"/>
+    </w:rPr>
+  </w:style>
+  <w:style w:type="character" w:customStyle="1" w:styleId="Heading4Char">
+    <w:name w:val="Heading 4 Char"/>
+    <w:basedOn w:val="DefaultParagraphFont"/>
+    <w:link w:val="Heading4"/>
+    <w:uiPriority w:val="9"/>
+    <w:rsid w:val="00941FFF"/>
+    <w:rPr>
+      <w:rFonts w:eastAsiaTheme="majorEastAsia" w:cstheme="majorBidi"/>
+      <w:b/>
+      <w:iCs/>
+      <w:color w:val="A34A0D"/>
+      <w:sz w:val="28"/>
+      <w:lang w:val="bg-BG"/>
+    </w:rPr>
+  </w:style>
+  <w:style w:type="paragraph" w:styleId="ListParagraph">
+    <w:name w:val="List Paragraph"/>
+    <w:basedOn w:val="Normal"/>
+    <w:link w:val="ListParagraphChar"/>
+    <w:uiPriority w:val="34"/>
+    <w:qFormat/>
+    <w:rsid w:val="008617B5"/>
+    <w:pPr>
+      <w:ind w:left="720"/>
+      <w:contextualSpacing/>
+    </w:pPr>
+  </w:style>
+  <w:style w:type="character" w:styleId="FollowedHyperlink">
+    <w:name w:val="FollowedHyperlink"/>
+    <w:basedOn w:val="DefaultParagraphFont"/>
+    <w:uiPriority w:val="99"/>
+    <w:semiHidden/>
+    <w:unhideWhenUsed/>
+    <w:rsid w:val="00C0490B"/>
+    <w:rPr>
+      <w:color w:val="800080" w:themeColor="followedHyperlink"/>
+      <w:u w:val="single"/>
+    </w:rPr>
+  </w:style>
+  <w:style w:type="character" w:customStyle="1" w:styleId="Heading5Char">
+    <w:name w:val="Heading 5 Char"/>
+    <w:basedOn w:val="DefaultParagraphFont"/>
+    <w:link w:val="Heading5"/>
+    <w:uiPriority w:val="9"/>
+    <w:semiHidden/>
+    <w:rsid w:val="00941FFF"/>
+    <w:rPr>
+      <w:rFonts w:eastAsiaTheme="majorEastAsia" w:cstheme="majorBidi"/>
+      <w:b/>
+      <w:color w:val="B2500E"/>
+      <w:lang w:val="bg-BG"/>
+    </w:rPr>
+  </w:style>
+  <w:style w:type="paragraph" w:customStyle="1" w:styleId="Code">
+    <w:name w:val="Code"/>
+    <w:basedOn w:val="Normal"/>
+    <w:next w:val="Normal"/>
+    <w:link w:val="CodeChar"/>
+    <w:qFormat/>
+    <w:rsid w:val="00B42483"/>
+    <w:rPr>
+      <w:rFonts w:ascii="Consolas" w:hAnsi="Consolas" w:cs="Consolas"/>
+      <w:b/>
+      <w:noProof/>
+    </w:rPr>
+  </w:style>
+  <w:style w:type="table" w:styleId="TableGrid">
+    <w:name w:val="Table Grid"/>
+    <w:basedOn w:val="TableNormal"/>
+    <w:uiPriority w:val="59"/>
+    <w:rsid w:val="00FE5A80"/>
+    <w:pPr>
+      <w:spacing w:after="0" w:line="240" w:lineRule="auto"/>
+    </w:pPr>
+    <w:tblPr>
+      <w:tblBorders>
+        <w:top w:val="single" w:sz="4" w:space="0" w:color="auto"/>
+        <w:left w:val="single" w:sz="4" w:space="0" w:color="auto"/>
+        <w:bottom w:val="single" w:sz="4" w:space="0" w:color="auto"/>
+        <w:right w:val="single" w:sz="4" w:space="0" w:color="auto"/>
+        <w:insideH w:val="single" w:sz="4" w:space="0" w:color="auto"/>
+        <w:insideV w:val="single" w:sz="4" w:space="0" w:color="auto"/>
+      </w:tblBorders>
     </w:tblPr>
   </w:style>
   <w:style w:type="character" w:customStyle="1" w:styleId="ListParagraphChar">
@@ -7819,7 +8683,7 @@
 </file>
 
 <file path=customXml/itemProps1.xml><?xml version="1.0" encoding="utf-8"?>
-<ds:datastoreItem xmlns:ds="http://schemas.openxmlformats.org/officeDocument/2006/customXml" ds:itemID="{53FB3CEB-A76B-4923-89C2-B1E93323352D}">
+<ds:datastoreItem xmlns:ds="http://schemas.openxmlformats.org/officeDocument/2006/customXml" ds:itemID="{49595734-B1A5-496C-B979-576C1B8E4E94}">
   <ds:schemaRefs>
     <ds:schemaRef ds:uri="http://schemas.openxmlformats.org/officeDocument/2006/bibliography"/>
   </ds:schemaRefs>

</xml_diff>